<commit_message>
Dokumentacija Update 3 - kompletna
</commit_message>
<xml_diff>
--- a/Dokumentacija/Rezervacija sportskih terena - PI (2).docx
+++ b/Dokumentacija/Rezervacija sportskih terena - PI (2).docx
@@ -569,6 +569,8 @@
           <w:szCs w:val="24"/>
         </w:rPr>
       </w:pPr>
+      <w:bookmarkStart w:id="1" w:name="_GoBack"/>
+      <w:bookmarkEnd w:id="1"/>
     </w:p>
     <w:p>
       <w:pPr>
@@ -1486,11 +1488,11 @@
           <w:docPartUnique/>
         </w:docPartObj>
       </w:sdtPr>
-      <w:sdtEndPr/>
       <w:sdtContent>
         <w:p>
           <w:pPr>
             <w:pStyle w:val="TOCHeading"/>
+            <w:spacing w:before="0" w:after="40" w:line="240" w:lineRule="auto"/>
           </w:pPr>
           <w:proofErr w:type="spellStart"/>
           <w:r>
@@ -1504,7 +1506,7 @@
             <w:tabs>
               <w:tab w:val="right" w:leader="dot" w:pos="9350"/>
             </w:tabs>
-            <w:spacing w:after="0"/>
+            <w:spacing w:after="40" w:line="240" w:lineRule="auto"/>
             <w:rPr>
               <w:rFonts w:eastAsiaTheme="minorEastAsia"/>
               <w:noProof/>
@@ -1521,7 +1523,7 @@
           <w:r>
             <w:fldChar w:fldCharType="separate"/>
           </w:r>
-          <w:hyperlink w:anchor="_Toc389489767" w:history="1">
+          <w:hyperlink w:anchor="_Toc389496615" w:history="1">
             <w:r>
               <w:rPr>
                 <w:rStyle w:val="Hyperlink"/>
@@ -1548,7 +1550,7 @@
                 <w:noProof/>
                 <w:webHidden/>
               </w:rPr>
-              <w:instrText xml:space="preserve"> PAGEREF _Toc389489767 \h </w:instrText>
+              <w:instrText xml:space="preserve"> PAGEREF _Toc389496615 \h </w:instrText>
             </w:r>
             <w:r>
               <w:rPr>
@@ -1568,7 +1570,7 @@
                 <w:noProof/>
                 <w:webHidden/>
               </w:rPr>
-              <w:t>4</w:t>
+              <w:t>5</w:t>
             </w:r>
             <w:r>
               <w:rPr>
@@ -1585,7 +1587,7 @@
             <w:tabs>
               <w:tab w:val="right" w:leader="dot" w:pos="9350"/>
             </w:tabs>
-            <w:spacing w:after="0"/>
+            <w:spacing w:after="40" w:line="240" w:lineRule="auto"/>
             <w:rPr>
               <w:rFonts w:eastAsiaTheme="minorEastAsia"/>
               <w:noProof/>
@@ -1593,7 +1595,7 @@
               <w:lang w:eastAsia="hr-HR"/>
             </w:rPr>
           </w:pPr>
-          <w:hyperlink w:anchor="_Toc389489768" w:history="1">
+          <w:hyperlink w:anchor="_Toc389496616" w:history="1">
             <w:r>
               <w:rPr>
                 <w:rStyle w:val="Hyperlink"/>
@@ -1620,7 +1622,7 @@
                 <w:noProof/>
                 <w:webHidden/>
               </w:rPr>
-              <w:instrText xml:space="preserve"> PAGEREF _Toc389489768 \h </w:instrText>
+              <w:instrText xml:space="preserve"> PAGEREF _Toc389496616 \h </w:instrText>
             </w:r>
             <w:r>
               <w:rPr>
@@ -1640,7 +1642,7 @@
                 <w:noProof/>
                 <w:webHidden/>
               </w:rPr>
-              <w:t>4</w:t>
+              <w:t>5</w:t>
             </w:r>
             <w:r>
               <w:rPr>
@@ -1657,7 +1659,7 @@
             <w:tabs>
               <w:tab w:val="right" w:leader="dot" w:pos="9350"/>
             </w:tabs>
-            <w:spacing w:after="0"/>
+            <w:spacing w:after="40" w:line="240" w:lineRule="auto"/>
             <w:rPr>
               <w:rFonts w:eastAsiaTheme="minorEastAsia"/>
               <w:noProof/>
@@ -1665,7 +1667,7 @@
               <w:lang w:eastAsia="hr-HR"/>
             </w:rPr>
           </w:pPr>
-          <w:hyperlink w:anchor="_Toc389489769" w:history="1">
+          <w:hyperlink w:anchor="_Toc389496617" w:history="1">
             <w:r>
               <w:rPr>
                 <w:rStyle w:val="Hyperlink"/>
@@ -1692,7 +1694,7 @@
                 <w:noProof/>
                 <w:webHidden/>
               </w:rPr>
-              <w:instrText xml:space="preserve"> PAGEREF _Toc389489769 \h </w:instrText>
+              <w:instrText xml:space="preserve"> PAGEREF _Toc389496617 \h </w:instrText>
             </w:r>
             <w:r>
               <w:rPr>
@@ -1712,7 +1714,7 @@
                 <w:noProof/>
                 <w:webHidden/>
               </w:rPr>
-              <w:t>5</w:t>
+              <w:t>6</w:t>
             </w:r>
             <w:r>
               <w:rPr>
@@ -1730,7 +1732,7 @@
               <w:tab w:val="left" w:pos="480"/>
               <w:tab w:val="right" w:leader="dot" w:pos="9350"/>
             </w:tabs>
-            <w:spacing w:after="0"/>
+            <w:spacing w:after="40" w:line="240" w:lineRule="auto"/>
             <w:rPr>
               <w:rFonts w:eastAsiaTheme="minorEastAsia"/>
               <w:noProof/>
@@ -1738,7 +1740,7 @@
               <w:lang w:eastAsia="hr-HR"/>
             </w:rPr>
           </w:pPr>
-          <w:hyperlink w:anchor="_Toc389489770" w:history="1">
+          <w:hyperlink w:anchor="_Toc389496618" w:history="1">
             <w:r>
               <w:rPr>
                 <w:rStyle w:val="Hyperlink"/>
@@ -1781,7 +1783,7 @@
                 <w:noProof/>
                 <w:webHidden/>
               </w:rPr>
-              <w:instrText xml:space="preserve"> PAGEREF _Toc389489770 \h </w:instrText>
+              <w:instrText xml:space="preserve"> PAGEREF _Toc389496618 \h </w:instrText>
             </w:r>
             <w:r>
               <w:rPr>
@@ -1801,7 +1803,7 @@
                 <w:noProof/>
                 <w:webHidden/>
               </w:rPr>
-              <w:t>5</w:t>
+              <w:t>6</w:t>
             </w:r>
             <w:r>
               <w:rPr>
@@ -1819,7 +1821,7 @@
               <w:tab w:val="left" w:pos="480"/>
               <w:tab w:val="right" w:leader="dot" w:pos="9350"/>
             </w:tabs>
-            <w:spacing w:after="0"/>
+            <w:spacing w:after="40" w:line="240" w:lineRule="auto"/>
             <w:rPr>
               <w:rFonts w:eastAsiaTheme="minorEastAsia"/>
               <w:noProof/>
@@ -1827,7 +1829,7 @@
               <w:lang w:eastAsia="hr-HR"/>
             </w:rPr>
           </w:pPr>
-          <w:hyperlink w:anchor="_Toc389489771" w:history="1">
+          <w:hyperlink w:anchor="_Toc389496619" w:history="1">
             <w:r>
               <w:rPr>
                 <w:rStyle w:val="Hyperlink"/>
@@ -1870,7 +1872,7 @@
                 <w:noProof/>
                 <w:webHidden/>
               </w:rPr>
-              <w:instrText xml:space="preserve"> PAGEREF _Toc389489771 \h </w:instrText>
+              <w:instrText xml:space="preserve"> PAGEREF _Toc389496619 \h </w:instrText>
             </w:r>
             <w:r>
               <w:rPr>
@@ -1890,7 +1892,7 @@
                 <w:noProof/>
                 <w:webHidden/>
               </w:rPr>
-              <w:t>6</w:t>
+              <w:t>7</w:t>
             </w:r>
             <w:r>
               <w:rPr>
@@ -1907,7 +1909,7 @@
             <w:tabs>
               <w:tab w:val="right" w:leader="dot" w:pos="9350"/>
             </w:tabs>
-            <w:spacing w:after="0"/>
+            <w:spacing w:after="40" w:line="240" w:lineRule="auto"/>
             <w:rPr>
               <w:rFonts w:eastAsiaTheme="minorEastAsia"/>
               <w:noProof/>
@@ -1915,7 +1917,7 @@
               <w:lang w:eastAsia="hr-HR"/>
             </w:rPr>
           </w:pPr>
-          <w:hyperlink w:anchor="_Toc389489772" w:history="1">
+          <w:hyperlink w:anchor="_Toc389496620" w:history="1">
             <w:r>
               <w:rPr>
                 <w:rStyle w:val="Hyperlink"/>
@@ -1942,7 +1944,7 @@
                 <w:noProof/>
                 <w:webHidden/>
               </w:rPr>
-              <w:instrText xml:space="preserve"> PAGEREF _Toc389489772 \h </w:instrText>
+              <w:instrText xml:space="preserve"> PAGEREF _Toc389496620 \h </w:instrText>
             </w:r>
             <w:r>
               <w:rPr>
@@ -1962,7 +1964,7 @@
                 <w:noProof/>
                 <w:webHidden/>
               </w:rPr>
-              <w:t>6</w:t>
+              <w:t>7</w:t>
             </w:r>
             <w:r>
               <w:rPr>
@@ -1980,7 +1982,7 @@
               <w:tab w:val="left" w:pos="880"/>
               <w:tab w:val="right" w:leader="dot" w:pos="9350"/>
             </w:tabs>
-            <w:spacing w:after="0"/>
+            <w:spacing w:after="40" w:line="240" w:lineRule="auto"/>
             <w:rPr>
               <w:rFonts w:eastAsiaTheme="minorEastAsia"/>
               <w:noProof/>
@@ -1988,7 +1990,7 @@
               <w:lang w:eastAsia="hr-HR"/>
             </w:rPr>
           </w:pPr>
-          <w:hyperlink w:anchor="_Toc389489773" w:history="1">
+          <w:hyperlink w:anchor="_Toc389496621" w:history="1">
             <w:r>
               <w:rPr>
                 <w:rStyle w:val="Hyperlink"/>
@@ -2031,7 +2033,7 @@
                 <w:noProof/>
                 <w:webHidden/>
               </w:rPr>
-              <w:instrText xml:space="preserve"> PAGEREF _Toc389489773 \h </w:instrText>
+              <w:instrText xml:space="preserve"> PAGEREF _Toc389496621 \h </w:instrText>
             </w:r>
             <w:r>
               <w:rPr>
@@ -2051,7 +2053,7 @@
                 <w:noProof/>
                 <w:webHidden/>
               </w:rPr>
-              <w:t>7</w:t>
+              <w:t>8</w:t>
             </w:r>
             <w:r>
               <w:rPr>
@@ -2069,7 +2071,7 @@
               <w:tab w:val="left" w:pos="1320"/>
               <w:tab w:val="right" w:leader="dot" w:pos="9350"/>
             </w:tabs>
-            <w:spacing w:after="0"/>
+            <w:spacing w:after="40" w:line="240" w:lineRule="auto"/>
             <w:rPr>
               <w:rFonts w:eastAsiaTheme="minorEastAsia"/>
               <w:noProof/>
@@ -2077,7 +2079,7 @@
               <w:lang w:eastAsia="hr-HR"/>
             </w:rPr>
           </w:pPr>
-          <w:hyperlink w:anchor="_Toc389489774" w:history="1">
+          <w:hyperlink w:anchor="_Toc389496622" w:history="1">
             <w:r>
               <w:rPr>
                 <w:rStyle w:val="Hyperlink"/>
@@ -2120,7 +2122,7 @@
                 <w:noProof/>
                 <w:webHidden/>
               </w:rPr>
-              <w:instrText xml:space="preserve"> PAGEREF _Toc389489774 \h </w:instrText>
+              <w:instrText xml:space="preserve"> PAGEREF _Toc389496622 \h </w:instrText>
             </w:r>
             <w:r>
               <w:rPr>
@@ -2140,7 +2142,7 @@
                 <w:noProof/>
                 <w:webHidden/>
               </w:rPr>
-              <w:t>8</w:t>
+              <w:t>9</w:t>
             </w:r>
             <w:r>
               <w:rPr>
@@ -2158,7 +2160,7 @@
               <w:tab w:val="left" w:pos="1320"/>
               <w:tab w:val="right" w:leader="dot" w:pos="9350"/>
             </w:tabs>
-            <w:spacing w:after="0"/>
+            <w:spacing w:after="40" w:line="240" w:lineRule="auto"/>
             <w:rPr>
               <w:rFonts w:eastAsiaTheme="minorEastAsia"/>
               <w:noProof/>
@@ -2166,7 +2168,7 @@
               <w:lang w:eastAsia="hr-HR"/>
             </w:rPr>
           </w:pPr>
-          <w:hyperlink w:anchor="_Toc389489775" w:history="1">
+          <w:hyperlink w:anchor="_Toc389496623" w:history="1">
             <w:r>
               <w:rPr>
                 <w:rStyle w:val="Hyperlink"/>
@@ -2209,7 +2211,7 @@
                 <w:noProof/>
                 <w:webHidden/>
               </w:rPr>
-              <w:instrText xml:space="preserve"> PAGEREF _Toc389489775 \h </w:instrText>
+              <w:instrText xml:space="preserve"> PAGEREF _Toc389496623 \h </w:instrText>
             </w:r>
             <w:r>
               <w:rPr>
@@ -2229,7 +2231,7 @@
                 <w:noProof/>
                 <w:webHidden/>
               </w:rPr>
-              <w:t>8</w:t>
+              <w:t>9</w:t>
             </w:r>
             <w:r>
               <w:rPr>
@@ -2247,7 +2249,7 @@
               <w:tab w:val="left" w:pos="1320"/>
               <w:tab w:val="right" w:leader="dot" w:pos="9350"/>
             </w:tabs>
-            <w:spacing w:after="0"/>
+            <w:spacing w:after="40" w:line="240" w:lineRule="auto"/>
             <w:rPr>
               <w:rFonts w:eastAsiaTheme="minorEastAsia"/>
               <w:noProof/>
@@ -2255,11 +2257,11 @@
               <w:lang w:eastAsia="hr-HR"/>
             </w:rPr>
           </w:pPr>
-          <w:hyperlink w:anchor="_Toc389489776" w:history="1">
+          <w:hyperlink w:anchor="_Toc389496624" w:history="1">
             <w:r>
               <w:rPr>
                 <w:rStyle w:val="Hyperlink"/>
-                <w:rFonts w:ascii="Times New Roman" w:hAnsi="Times New Roman" w:cs="Times New Roman"/>
+                <w:rFonts w:cs="Times New Roman"/>
                 <w:noProof/>
               </w:rPr>
               <w:t>2.2.3.</w:t>
@@ -2276,7 +2278,7 @@
             <w:r>
               <w:rPr>
                 <w:rStyle w:val="Hyperlink"/>
-                <w:rFonts w:ascii="Times New Roman" w:hAnsi="Times New Roman" w:cs="Times New Roman"/>
+                <w:rFonts w:cs="Times New Roman"/>
                 <w:noProof/>
               </w:rPr>
               <w:t>Izrada aplikacije i dovršavanje dokumentacije</w:t>
@@ -2300,7 +2302,7 @@
                 <w:noProof/>
                 <w:webHidden/>
               </w:rPr>
-              <w:instrText xml:space="preserve"> PAGEREF _Toc389489776 \h </w:instrText>
+              <w:instrText xml:space="preserve"> PAGEREF _Toc389496624 \h </w:instrText>
             </w:r>
             <w:r>
               <w:rPr>
@@ -2320,7 +2322,7 @@
                 <w:noProof/>
                 <w:webHidden/>
               </w:rPr>
-              <w:t>9</w:t>
+              <w:t>10</w:t>
             </w:r>
             <w:r>
               <w:rPr>
@@ -2338,7 +2340,7 @@
               <w:tab w:val="left" w:pos="1320"/>
               <w:tab w:val="right" w:leader="dot" w:pos="9350"/>
             </w:tabs>
-            <w:spacing w:after="0"/>
+            <w:spacing w:after="40" w:line="240" w:lineRule="auto"/>
             <w:rPr>
               <w:rFonts w:eastAsiaTheme="minorEastAsia"/>
               <w:noProof/>
@@ -2346,7 +2348,7 @@
               <w:lang w:eastAsia="hr-HR"/>
             </w:rPr>
           </w:pPr>
-          <w:hyperlink w:anchor="_Toc389489777" w:history="1">
+          <w:hyperlink w:anchor="_Toc389496625" w:history="1">
             <w:r>
               <w:rPr>
                 <w:rStyle w:val="Hyperlink"/>
@@ -2389,7 +2391,7 @@
                 <w:noProof/>
                 <w:webHidden/>
               </w:rPr>
-              <w:instrText xml:space="preserve"> PAGEREF _Toc389489777 \h </w:instrText>
+              <w:instrText xml:space="preserve"> PAGEREF _Toc389496625 \h </w:instrText>
             </w:r>
             <w:r>
               <w:rPr>
@@ -2409,7 +2411,7 @@
                 <w:noProof/>
                 <w:webHidden/>
               </w:rPr>
-              <w:t>11</w:t>
+              <w:t>12</w:t>
             </w:r>
             <w:r>
               <w:rPr>
@@ -2427,7 +2429,7 @@
               <w:tab w:val="left" w:pos="1320"/>
               <w:tab w:val="right" w:leader="dot" w:pos="9350"/>
             </w:tabs>
-            <w:spacing w:after="0"/>
+            <w:spacing w:after="40" w:line="240" w:lineRule="auto"/>
             <w:rPr>
               <w:rFonts w:eastAsiaTheme="minorEastAsia"/>
               <w:noProof/>
@@ -2435,7 +2437,7 @@
               <w:lang w:eastAsia="hr-HR"/>
             </w:rPr>
           </w:pPr>
-          <w:hyperlink w:anchor="_Toc389489778" w:history="1">
+          <w:hyperlink w:anchor="_Toc389496626" w:history="1">
             <w:r>
               <w:rPr>
                 <w:rStyle w:val="Hyperlink"/>
@@ -2478,7 +2480,7 @@
                 <w:noProof/>
                 <w:webHidden/>
               </w:rPr>
-              <w:instrText xml:space="preserve"> PAGEREF _Toc389489778 \h </w:instrText>
+              <w:instrText xml:space="preserve"> PAGEREF _Toc389496626 \h </w:instrText>
             </w:r>
             <w:r>
               <w:rPr>
@@ -2498,7 +2500,7 @@
                 <w:noProof/>
                 <w:webHidden/>
               </w:rPr>
-              <w:t>11</w:t>
+              <w:t>12</w:t>
             </w:r>
             <w:r>
               <w:rPr>
@@ -2516,7 +2518,7 @@
               <w:tab w:val="left" w:pos="480"/>
               <w:tab w:val="right" w:leader="dot" w:pos="9350"/>
             </w:tabs>
-            <w:spacing w:after="0"/>
+            <w:spacing w:after="40" w:line="240" w:lineRule="auto"/>
             <w:rPr>
               <w:rFonts w:eastAsiaTheme="minorEastAsia"/>
               <w:noProof/>
@@ -2524,7 +2526,7 @@
               <w:lang w:eastAsia="hr-HR"/>
             </w:rPr>
           </w:pPr>
-          <w:hyperlink w:anchor="_Toc389489779" w:history="1">
+          <w:hyperlink w:anchor="_Toc389496627" w:history="1">
             <w:r>
               <w:rPr>
                 <w:rStyle w:val="Hyperlink"/>
@@ -2567,7 +2569,7 @@
                 <w:noProof/>
                 <w:webHidden/>
               </w:rPr>
-              <w:instrText xml:space="preserve"> PAGEREF _Toc389489779 \h </w:instrText>
+              <w:instrText xml:space="preserve"> PAGEREF _Toc389496627 \h </w:instrText>
             </w:r>
             <w:r>
               <w:rPr>
@@ -2587,7 +2589,7 @@
                 <w:noProof/>
                 <w:webHidden/>
               </w:rPr>
-              <w:t>13</w:t>
+              <w:t>14</w:t>
             </w:r>
             <w:r>
               <w:rPr>
@@ -2605,7 +2607,7 @@
               <w:tab w:val="left" w:pos="480"/>
               <w:tab w:val="right" w:leader="dot" w:pos="9350"/>
             </w:tabs>
-            <w:spacing w:after="0"/>
+            <w:spacing w:after="40" w:line="240" w:lineRule="auto"/>
             <w:rPr>
               <w:rFonts w:eastAsiaTheme="minorEastAsia"/>
               <w:noProof/>
@@ -2613,7 +2615,7 @@
               <w:lang w:eastAsia="hr-HR"/>
             </w:rPr>
           </w:pPr>
-          <w:hyperlink w:anchor="_Toc389489780" w:history="1">
+          <w:hyperlink w:anchor="_Toc389496628" w:history="1">
             <w:r>
               <w:rPr>
                 <w:rStyle w:val="Hyperlink"/>
@@ -2656,7 +2658,7 @@
                 <w:noProof/>
                 <w:webHidden/>
               </w:rPr>
-              <w:instrText xml:space="preserve"> PAGEREF _Toc389489780 \h </w:instrText>
+              <w:instrText xml:space="preserve"> PAGEREF _Toc389496628 \h </w:instrText>
             </w:r>
             <w:r>
               <w:rPr>
@@ -2676,7 +2678,7 @@
                 <w:noProof/>
                 <w:webHidden/>
               </w:rPr>
-              <w:t>14</w:t>
+              <w:t>15</w:t>
             </w:r>
             <w:r>
               <w:rPr>
@@ -2694,7 +2696,7 @@
               <w:tab w:val="left" w:pos="880"/>
               <w:tab w:val="right" w:leader="dot" w:pos="9350"/>
             </w:tabs>
-            <w:spacing w:after="0"/>
+            <w:spacing w:after="40" w:line="240" w:lineRule="auto"/>
             <w:rPr>
               <w:rFonts w:eastAsiaTheme="minorEastAsia"/>
               <w:noProof/>
@@ -2702,7 +2704,7 @@
               <w:lang w:eastAsia="hr-HR"/>
             </w:rPr>
           </w:pPr>
-          <w:hyperlink w:anchor="_Toc389489781" w:history="1">
+          <w:hyperlink w:anchor="_Toc389496629" w:history="1">
             <w:r>
               <w:rPr>
                 <w:rStyle w:val="Hyperlink"/>
@@ -2745,7 +2747,7 @@
                 <w:noProof/>
                 <w:webHidden/>
               </w:rPr>
-              <w:instrText xml:space="preserve"> PAGEREF _Toc389489781 \h </w:instrText>
+              <w:instrText xml:space="preserve"> PAGEREF _Toc389496629 \h </w:instrText>
             </w:r>
             <w:r>
               <w:rPr>
@@ -2765,7 +2767,7 @@
                 <w:noProof/>
                 <w:webHidden/>
               </w:rPr>
-              <w:t>15</w:t>
+              <w:t>16</w:t>
             </w:r>
             <w:r>
               <w:rPr>
@@ -2783,7 +2785,7 @@
               <w:tab w:val="left" w:pos="880"/>
               <w:tab w:val="right" w:leader="dot" w:pos="9350"/>
             </w:tabs>
-            <w:spacing w:after="0"/>
+            <w:spacing w:after="40" w:line="240" w:lineRule="auto"/>
             <w:rPr>
               <w:rFonts w:eastAsiaTheme="minorEastAsia"/>
               <w:noProof/>
@@ -2791,7 +2793,7 @@
               <w:lang w:eastAsia="hr-HR"/>
             </w:rPr>
           </w:pPr>
-          <w:hyperlink w:anchor="_Toc389489782" w:history="1">
+          <w:hyperlink w:anchor="_Toc389496630" w:history="1">
             <w:r>
               <w:rPr>
                 <w:rStyle w:val="Hyperlink"/>
@@ -2834,7 +2836,7 @@
                 <w:noProof/>
                 <w:webHidden/>
               </w:rPr>
-              <w:instrText xml:space="preserve"> PAGEREF _Toc389489782 \h </w:instrText>
+              <w:instrText xml:space="preserve"> PAGEREF _Toc389496630 \h </w:instrText>
             </w:r>
             <w:r>
               <w:rPr>
@@ -2854,7 +2856,7 @@
                 <w:noProof/>
                 <w:webHidden/>
               </w:rPr>
-              <w:t>15</w:t>
+              <w:t>16</w:t>
             </w:r>
             <w:r>
               <w:rPr>
@@ -2872,7 +2874,7 @@
               <w:tab w:val="left" w:pos="480"/>
               <w:tab w:val="right" w:leader="dot" w:pos="9350"/>
             </w:tabs>
-            <w:spacing w:after="0"/>
+            <w:spacing w:after="40" w:line="240" w:lineRule="auto"/>
             <w:rPr>
               <w:rFonts w:eastAsiaTheme="minorEastAsia"/>
               <w:noProof/>
@@ -2880,7 +2882,7 @@
               <w:lang w:eastAsia="hr-HR"/>
             </w:rPr>
           </w:pPr>
-          <w:hyperlink w:anchor="_Toc389489783" w:history="1">
+          <w:hyperlink w:anchor="_Toc389496631" w:history="1">
             <w:r>
               <w:rPr>
                 <w:rStyle w:val="Hyperlink"/>
@@ -2923,7 +2925,7 @@
                 <w:noProof/>
                 <w:webHidden/>
               </w:rPr>
-              <w:instrText xml:space="preserve"> PAGEREF _Toc389489783 \h </w:instrText>
+              <w:instrText xml:space="preserve"> PAGEREF _Toc389496631 \h </w:instrText>
             </w:r>
             <w:r>
               <w:rPr>
@@ -2943,7 +2945,7 @@
                 <w:noProof/>
                 <w:webHidden/>
               </w:rPr>
-              <w:t>16</w:t>
+              <w:t>17</w:t>
             </w:r>
             <w:r>
               <w:rPr>
@@ -2961,7 +2963,7 @@
               <w:tab w:val="left" w:pos="880"/>
               <w:tab w:val="right" w:leader="dot" w:pos="9350"/>
             </w:tabs>
-            <w:spacing w:after="0"/>
+            <w:spacing w:after="40" w:line="240" w:lineRule="auto"/>
             <w:rPr>
               <w:rFonts w:eastAsiaTheme="minorEastAsia"/>
               <w:noProof/>
@@ -2969,7 +2971,7 @@
               <w:lang w:eastAsia="hr-HR"/>
             </w:rPr>
           </w:pPr>
-          <w:hyperlink w:anchor="_Toc389489784" w:history="1">
+          <w:hyperlink w:anchor="_Toc389496632" w:history="1">
             <w:r>
               <w:rPr>
                 <w:rStyle w:val="Hyperlink"/>
@@ -3012,7 +3014,7 @@
                 <w:noProof/>
                 <w:webHidden/>
               </w:rPr>
-              <w:instrText xml:space="preserve"> PAGEREF _Toc389489784 \h </w:instrText>
+              <w:instrText xml:space="preserve"> PAGEREF _Toc389496632 \h </w:instrText>
             </w:r>
             <w:r>
               <w:rPr>
@@ -3032,7 +3034,7 @@
                 <w:noProof/>
                 <w:webHidden/>
               </w:rPr>
-              <w:t>16</w:t>
+              <w:t>17</w:t>
             </w:r>
             <w:r>
               <w:rPr>
@@ -3050,7 +3052,7 @@
               <w:tab w:val="left" w:pos="880"/>
               <w:tab w:val="right" w:leader="dot" w:pos="9350"/>
             </w:tabs>
-            <w:spacing w:after="0"/>
+            <w:spacing w:after="40" w:line="240" w:lineRule="auto"/>
             <w:rPr>
               <w:rFonts w:eastAsiaTheme="minorEastAsia"/>
               <w:noProof/>
@@ -3058,7 +3060,7 @@
               <w:lang w:eastAsia="hr-HR"/>
             </w:rPr>
           </w:pPr>
-          <w:hyperlink w:anchor="_Toc389489785" w:history="1">
+          <w:hyperlink w:anchor="_Toc389496633" w:history="1">
             <w:r>
               <w:rPr>
                 <w:rStyle w:val="Hyperlink"/>
@@ -3101,7 +3103,7 @@
                 <w:noProof/>
                 <w:webHidden/>
               </w:rPr>
-              <w:instrText xml:space="preserve"> PAGEREF _Toc389489785 \h </w:instrText>
+              <w:instrText xml:space="preserve"> PAGEREF _Toc389496633 \h </w:instrText>
             </w:r>
             <w:r>
               <w:rPr>
@@ -3121,7 +3123,7 @@
                 <w:noProof/>
                 <w:webHidden/>
               </w:rPr>
-              <w:t>18</w:t>
+              <w:t>19</w:t>
             </w:r>
             <w:r>
               <w:rPr>
@@ -3139,7 +3141,7 @@
               <w:tab w:val="left" w:pos="880"/>
               <w:tab w:val="right" w:leader="dot" w:pos="9350"/>
             </w:tabs>
-            <w:spacing w:after="0"/>
+            <w:spacing w:after="40" w:line="240" w:lineRule="auto"/>
             <w:rPr>
               <w:rFonts w:eastAsiaTheme="minorEastAsia"/>
               <w:noProof/>
@@ -3147,7 +3149,7 @@
               <w:lang w:eastAsia="hr-HR"/>
             </w:rPr>
           </w:pPr>
-          <w:hyperlink w:anchor="_Toc389489786" w:history="1">
+          <w:hyperlink w:anchor="_Toc389496634" w:history="1">
             <w:r>
               <w:rPr>
                 <w:rStyle w:val="Hyperlink"/>
@@ -3190,7 +3192,7 @@
                 <w:noProof/>
                 <w:webHidden/>
               </w:rPr>
-              <w:instrText xml:space="preserve"> PAGEREF _Toc389489786 \h </w:instrText>
+              <w:instrText xml:space="preserve"> PAGEREF _Toc389496634 \h </w:instrText>
             </w:r>
             <w:r>
               <w:rPr>
@@ -3210,7 +3212,7 @@
                 <w:noProof/>
                 <w:webHidden/>
               </w:rPr>
-              <w:t>19</w:t>
+              <w:t>20</w:t>
             </w:r>
             <w:r>
               <w:rPr>
@@ -3228,7 +3230,7 @@
               <w:tab w:val="left" w:pos="880"/>
               <w:tab w:val="right" w:leader="dot" w:pos="9350"/>
             </w:tabs>
-            <w:spacing w:after="0"/>
+            <w:spacing w:after="40" w:line="240" w:lineRule="auto"/>
             <w:rPr>
               <w:rFonts w:eastAsiaTheme="minorEastAsia"/>
               <w:noProof/>
@@ -3236,7 +3238,7 @@
               <w:lang w:eastAsia="hr-HR"/>
             </w:rPr>
           </w:pPr>
-          <w:hyperlink w:anchor="_Toc389489787" w:history="1">
+          <w:hyperlink w:anchor="_Toc389496635" w:history="1">
             <w:r>
               <w:rPr>
                 <w:rStyle w:val="Hyperlink"/>
@@ -3279,7 +3281,7 @@
                 <w:noProof/>
                 <w:webHidden/>
               </w:rPr>
-              <w:instrText xml:space="preserve"> PAGEREF _Toc389489787 \h </w:instrText>
+              <w:instrText xml:space="preserve"> PAGEREF _Toc389496635 \h </w:instrText>
             </w:r>
             <w:r>
               <w:rPr>
@@ -3299,7 +3301,7 @@
                 <w:noProof/>
                 <w:webHidden/>
               </w:rPr>
-              <w:t>20</w:t>
+              <w:t>21</w:t>
             </w:r>
             <w:r>
               <w:rPr>
@@ -3317,7 +3319,7 @@
               <w:tab w:val="left" w:pos="480"/>
               <w:tab w:val="right" w:leader="dot" w:pos="9350"/>
             </w:tabs>
-            <w:spacing w:after="0"/>
+            <w:spacing w:after="40" w:line="240" w:lineRule="auto"/>
             <w:rPr>
               <w:rFonts w:eastAsiaTheme="minorEastAsia"/>
               <w:noProof/>
@@ -3325,7 +3327,7 @@
               <w:lang w:eastAsia="hr-HR"/>
             </w:rPr>
           </w:pPr>
-          <w:hyperlink w:anchor="_Toc389489788" w:history="1">
+          <w:hyperlink w:anchor="_Toc389496636" w:history="1">
             <w:r>
               <w:rPr>
                 <w:rStyle w:val="Hyperlink"/>
@@ -3368,7 +3370,7 @@
                 <w:noProof/>
                 <w:webHidden/>
               </w:rPr>
-              <w:instrText xml:space="preserve"> PAGEREF _Toc389489788 \h </w:instrText>
+              <w:instrText xml:space="preserve"> PAGEREF _Toc389496636 \h </w:instrText>
             </w:r>
             <w:r>
               <w:rPr>
@@ -3388,7 +3390,7 @@
                 <w:noProof/>
                 <w:webHidden/>
               </w:rPr>
-              <w:t>22</w:t>
+              <w:t>23</w:t>
             </w:r>
             <w:r>
               <w:rPr>
@@ -3400,6 +3402,632 @@
           </w:hyperlink>
         </w:p>
         <w:p>
+          <w:pPr>
+            <w:pStyle w:val="TOC2"/>
+            <w:tabs>
+              <w:tab w:val="left" w:pos="880"/>
+              <w:tab w:val="right" w:leader="dot" w:pos="9350"/>
+            </w:tabs>
+            <w:spacing w:after="40" w:line="240" w:lineRule="auto"/>
+            <w:rPr>
+              <w:rFonts w:eastAsiaTheme="minorEastAsia"/>
+              <w:noProof/>
+              <w:sz w:val="22"/>
+              <w:lang w:eastAsia="hr-HR"/>
+            </w:rPr>
+          </w:pPr>
+          <w:hyperlink w:anchor="_Toc389496637" w:history="1">
+            <w:r>
+              <w:rPr>
+                <w:rStyle w:val="Hyperlink"/>
+                <w:noProof/>
+              </w:rPr>
+              <w:t>6.1.</w:t>
+            </w:r>
+            <w:r>
+              <w:rPr>
+                <w:rFonts w:eastAsiaTheme="minorEastAsia"/>
+                <w:noProof/>
+                <w:sz w:val="22"/>
+                <w:lang w:eastAsia="hr-HR"/>
+              </w:rPr>
+              <w:tab/>
+            </w:r>
+            <w:r>
+              <w:rPr>
+                <w:rStyle w:val="Hyperlink"/>
+                <w:noProof/>
+              </w:rPr>
+              <w:t>Prijava u sustav</w:t>
+            </w:r>
+            <w:r>
+              <w:rPr>
+                <w:noProof/>
+                <w:webHidden/>
+              </w:rPr>
+              <w:tab/>
+            </w:r>
+            <w:r>
+              <w:rPr>
+                <w:noProof/>
+                <w:webHidden/>
+              </w:rPr>
+              <w:fldChar w:fldCharType="begin"/>
+            </w:r>
+            <w:r>
+              <w:rPr>
+                <w:noProof/>
+                <w:webHidden/>
+              </w:rPr>
+              <w:instrText xml:space="preserve"> PAGEREF _Toc389496637 \h </w:instrText>
+            </w:r>
+            <w:r>
+              <w:rPr>
+                <w:noProof/>
+                <w:webHidden/>
+              </w:rPr>
+            </w:r>
+            <w:r>
+              <w:rPr>
+                <w:noProof/>
+                <w:webHidden/>
+              </w:rPr>
+              <w:fldChar w:fldCharType="separate"/>
+            </w:r>
+            <w:r>
+              <w:rPr>
+                <w:noProof/>
+                <w:webHidden/>
+              </w:rPr>
+              <w:t>24</w:t>
+            </w:r>
+            <w:r>
+              <w:rPr>
+                <w:noProof/>
+                <w:webHidden/>
+              </w:rPr>
+              <w:fldChar w:fldCharType="end"/>
+            </w:r>
+          </w:hyperlink>
+        </w:p>
+        <w:p>
+          <w:pPr>
+            <w:pStyle w:val="TOC2"/>
+            <w:tabs>
+              <w:tab w:val="left" w:pos="880"/>
+              <w:tab w:val="right" w:leader="dot" w:pos="9350"/>
+            </w:tabs>
+            <w:spacing w:after="40" w:line="240" w:lineRule="auto"/>
+            <w:rPr>
+              <w:rFonts w:eastAsiaTheme="minorEastAsia"/>
+              <w:noProof/>
+              <w:sz w:val="22"/>
+              <w:lang w:eastAsia="hr-HR"/>
+            </w:rPr>
+          </w:pPr>
+          <w:hyperlink w:anchor="_Toc389496638" w:history="1">
+            <w:r>
+              <w:rPr>
+                <w:rStyle w:val="Hyperlink"/>
+                <w:noProof/>
+              </w:rPr>
+              <w:t>6.2.</w:t>
+            </w:r>
+            <w:r>
+              <w:rPr>
+                <w:rFonts w:eastAsiaTheme="minorEastAsia"/>
+                <w:noProof/>
+                <w:sz w:val="22"/>
+                <w:lang w:eastAsia="hr-HR"/>
+              </w:rPr>
+              <w:tab/>
+            </w:r>
+            <w:r>
+              <w:rPr>
+                <w:rStyle w:val="Hyperlink"/>
+                <w:noProof/>
+              </w:rPr>
+              <w:t>Unos podataka o terenima i terminima</w:t>
+            </w:r>
+            <w:r>
+              <w:rPr>
+                <w:noProof/>
+                <w:webHidden/>
+              </w:rPr>
+              <w:tab/>
+            </w:r>
+            <w:r>
+              <w:rPr>
+                <w:noProof/>
+                <w:webHidden/>
+              </w:rPr>
+              <w:fldChar w:fldCharType="begin"/>
+            </w:r>
+            <w:r>
+              <w:rPr>
+                <w:noProof/>
+                <w:webHidden/>
+              </w:rPr>
+              <w:instrText xml:space="preserve"> PAGEREF _Toc389496638 \h </w:instrText>
+            </w:r>
+            <w:r>
+              <w:rPr>
+                <w:noProof/>
+                <w:webHidden/>
+              </w:rPr>
+            </w:r>
+            <w:r>
+              <w:rPr>
+                <w:noProof/>
+                <w:webHidden/>
+              </w:rPr>
+              <w:fldChar w:fldCharType="separate"/>
+            </w:r>
+            <w:r>
+              <w:rPr>
+                <w:noProof/>
+                <w:webHidden/>
+              </w:rPr>
+              <w:t>25</w:t>
+            </w:r>
+            <w:r>
+              <w:rPr>
+                <w:noProof/>
+                <w:webHidden/>
+              </w:rPr>
+              <w:fldChar w:fldCharType="end"/>
+            </w:r>
+          </w:hyperlink>
+        </w:p>
+        <w:p>
+          <w:pPr>
+            <w:pStyle w:val="TOC2"/>
+            <w:tabs>
+              <w:tab w:val="left" w:pos="880"/>
+              <w:tab w:val="right" w:leader="dot" w:pos="9350"/>
+            </w:tabs>
+            <w:spacing w:after="40" w:line="240" w:lineRule="auto"/>
+            <w:rPr>
+              <w:rFonts w:eastAsiaTheme="minorEastAsia"/>
+              <w:noProof/>
+              <w:sz w:val="22"/>
+              <w:lang w:eastAsia="hr-HR"/>
+            </w:rPr>
+          </w:pPr>
+          <w:hyperlink w:anchor="_Toc389496639" w:history="1">
+            <w:r>
+              <w:rPr>
+                <w:rStyle w:val="Hyperlink"/>
+                <w:noProof/>
+              </w:rPr>
+              <w:t>6.3.</w:t>
+            </w:r>
+            <w:r>
+              <w:rPr>
+                <w:rFonts w:eastAsiaTheme="minorEastAsia"/>
+                <w:noProof/>
+                <w:sz w:val="22"/>
+                <w:lang w:eastAsia="hr-HR"/>
+              </w:rPr>
+              <w:tab/>
+            </w:r>
+            <w:r>
+              <w:rPr>
+                <w:rStyle w:val="Hyperlink"/>
+                <w:noProof/>
+              </w:rPr>
+              <w:t>Unos podataka o rezervacijama</w:t>
+            </w:r>
+            <w:r>
+              <w:rPr>
+                <w:noProof/>
+                <w:webHidden/>
+              </w:rPr>
+              <w:tab/>
+            </w:r>
+            <w:r>
+              <w:rPr>
+                <w:noProof/>
+                <w:webHidden/>
+              </w:rPr>
+              <w:fldChar w:fldCharType="begin"/>
+            </w:r>
+            <w:r>
+              <w:rPr>
+                <w:noProof/>
+                <w:webHidden/>
+              </w:rPr>
+              <w:instrText xml:space="preserve"> PAGEREF _Toc389496639 \h </w:instrText>
+            </w:r>
+            <w:r>
+              <w:rPr>
+                <w:noProof/>
+                <w:webHidden/>
+              </w:rPr>
+            </w:r>
+            <w:r>
+              <w:rPr>
+                <w:noProof/>
+                <w:webHidden/>
+              </w:rPr>
+              <w:fldChar w:fldCharType="separate"/>
+            </w:r>
+            <w:r>
+              <w:rPr>
+                <w:noProof/>
+                <w:webHidden/>
+              </w:rPr>
+              <w:t>26</w:t>
+            </w:r>
+            <w:r>
+              <w:rPr>
+                <w:noProof/>
+                <w:webHidden/>
+              </w:rPr>
+              <w:fldChar w:fldCharType="end"/>
+            </w:r>
+          </w:hyperlink>
+        </w:p>
+        <w:p>
+          <w:pPr>
+            <w:pStyle w:val="TOC2"/>
+            <w:tabs>
+              <w:tab w:val="left" w:pos="880"/>
+              <w:tab w:val="right" w:leader="dot" w:pos="9350"/>
+            </w:tabs>
+            <w:spacing w:after="40" w:line="240" w:lineRule="auto"/>
+            <w:rPr>
+              <w:rFonts w:eastAsiaTheme="minorEastAsia"/>
+              <w:noProof/>
+              <w:sz w:val="22"/>
+              <w:lang w:eastAsia="hr-HR"/>
+            </w:rPr>
+          </w:pPr>
+          <w:hyperlink w:anchor="_Toc389496640" w:history="1">
+            <w:r>
+              <w:rPr>
+                <w:rStyle w:val="Hyperlink"/>
+                <w:noProof/>
+              </w:rPr>
+              <w:t>6.4.</w:t>
+            </w:r>
+            <w:r>
+              <w:rPr>
+                <w:rFonts w:eastAsiaTheme="minorEastAsia"/>
+                <w:noProof/>
+                <w:sz w:val="22"/>
+                <w:lang w:eastAsia="hr-HR"/>
+              </w:rPr>
+              <w:tab/>
+            </w:r>
+            <w:r>
+              <w:rPr>
+                <w:rStyle w:val="Hyperlink"/>
+                <w:noProof/>
+              </w:rPr>
+              <w:t>Statistika</w:t>
+            </w:r>
+            <w:r>
+              <w:rPr>
+                <w:noProof/>
+                <w:webHidden/>
+              </w:rPr>
+              <w:tab/>
+            </w:r>
+            <w:r>
+              <w:rPr>
+                <w:noProof/>
+                <w:webHidden/>
+              </w:rPr>
+              <w:fldChar w:fldCharType="begin"/>
+            </w:r>
+            <w:r>
+              <w:rPr>
+                <w:noProof/>
+                <w:webHidden/>
+              </w:rPr>
+              <w:instrText xml:space="preserve"> PAGEREF _Toc389496640 \h </w:instrText>
+            </w:r>
+            <w:r>
+              <w:rPr>
+                <w:noProof/>
+                <w:webHidden/>
+              </w:rPr>
+            </w:r>
+            <w:r>
+              <w:rPr>
+                <w:noProof/>
+                <w:webHidden/>
+              </w:rPr>
+              <w:fldChar w:fldCharType="separate"/>
+            </w:r>
+            <w:r>
+              <w:rPr>
+                <w:noProof/>
+                <w:webHidden/>
+              </w:rPr>
+              <w:t>27</w:t>
+            </w:r>
+            <w:r>
+              <w:rPr>
+                <w:noProof/>
+                <w:webHidden/>
+              </w:rPr>
+              <w:fldChar w:fldCharType="end"/>
+            </w:r>
+          </w:hyperlink>
+        </w:p>
+        <w:p>
+          <w:pPr>
+            <w:pStyle w:val="TOC2"/>
+            <w:tabs>
+              <w:tab w:val="left" w:pos="880"/>
+              <w:tab w:val="right" w:leader="dot" w:pos="9350"/>
+            </w:tabs>
+            <w:spacing w:after="40" w:line="240" w:lineRule="auto"/>
+            <w:rPr>
+              <w:rFonts w:eastAsiaTheme="minorEastAsia"/>
+              <w:noProof/>
+              <w:sz w:val="22"/>
+              <w:lang w:eastAsia="hr-HR"/>
+            </w:rPr>
+          </w:pPr>
+          <w:hyperlink w:anchor="_Toc389496641" w:history="1">
+            <w:r>
+              <w:rPr>
+                <w:rStyle w:val="Hyperlink"/>
+                <w:noProof/>
+              </w:rPr>
+              <w:t>6.5.</w:t>
+            </w:r>
+            <w:r>
+              <w:rPr>
+                <w:rFonts w:eastAsiaTheme="minorEastAsia"/>
+                <w:noProof/>
+                <w:sz w:val="22"/>
+                <w:lang w:eastAsia="hr-HR"/>
+              </w:rPr>
+              <w:tab/>
+            </w:r>
+            <w:r>
+              <w:rPr>
+                <w:rStyle w:val="Hyperlink"/>
+                <w:noProof/>
+              </w:rPr>
+              <w:t>Izvještaj</w:t>
+            </w:r>
+            <w:r>
+              <w:rPr>
+                <w:noProof/>
+                <w:webHidden/>
+              </w:rPr>
+              <w:tab/>
+            </w:r>
+            <w:r>
+              <w:rPr>
+                <w:noProof/>
+                <w:webHidden/>
+              </w:rPr>
+              <w:fldChar w:fldCharType="begin"/>
+            </w:r>
+            <w:r>
+              <w:rPr>
+                <w:noProof/>
+                <w:webHidden/>
+              </w:rPr>
+              <w:instrText xml:space="preserve"> PAGEREF _Toc389496641 \h </w:instrText>
+            </w:r>
+            <w:r>
+              <w:rPr>
+                <w:noProof/>
+                <w:webHidden/>
+              </w:rPr>
+            </w:r>
+            <w:r>
+              <w:rPr>
+                <w:noProof/>
+                <w:webHidden/>
+              </w:rPr>
+              <w:fldChar w:fldCharType="separate"/>
+            </w:r>
+            <w:r>
+              <w:rPr>
+                <w:noProof/>
+                <w:webHidden/>
+              </w:rPr>
+              <w:t>28</w:t>
+            </w:r>
+            <w:r>
+              <w:rPr>
+                <w:noProof/>
+                <w:webHidden/>
+              </w:rPr>
+              <w:fldChar w:fldCharType="end"/>
+            </w:r>
+          </w:hyperlink>
+        </w:p>
+        <w:p>
+          <w:pPr>
+            <w:pStyle w:val="TOC1"/>
+            <w:tabs>
+              <w:tab w:val="left" w:pos="480"/>
+              <w:tab w:val="right" w:leader="dot" w:pos="9350"/>
+            </w:tabs>
+            <w:spacing w:after="40" w:line="240" w:lineRule="auto"/>
+            <w:rPr>
+              <w:rFonts w:eastAsiaTheme="minorEastAsia"/>
+              <w:noProof/>
+              <w:sz w:val="22"/>
+              <w:lang w:eastAsia="hr-HR"/>
+            </w:rPr>
+          </w:pPr>
+          <w:hyperlink w:anchor="_Toc389496642" w:history="1">
+            <w:r>
+              <w:rPr>
+                <w:rStyle w:val="Hyperlink"/>
+                <w:noProof/>
+              </w:rPr>
+              <w:t>7.</w:t>
+            </w:r>
+            <w:r>
+              <w:rPr>
+                <w:rFonts w:eastAsiaTheme="minorEastAsia"/>
+                <w:noProof/>
+                <w:sz w:val="22"/>
+                <w:lang w:eastAsia="hr-HR"/>
+              </w:rPr>
+              <w:tab/>
+            </w:r>
+            <w:r>
+              <w:rPr>
+                <w:rStyle w:val="Hyperlink"/>
+                <w:noProof/>
+              </w:rPr>
+              <w:t>Dijagram klasa</w:t>
+            </w:r>
+            <w:r>
+              <w:rPr>
+                <w:noProof/>
+                <w:webHidden/>
+              </w:rPr>
+              <w:tab/>
+            </w:r>
+            <w:r>
+              <w:rPr>
+                <w:noProof/>
+                <w:webHidden/>
+              </w:rPr>
+              <w:fldChar w:fldCharType="begin"/>
+            </w:r>
+            <w:r>
+              <w:rPr>
+                <w:noProof/>
+                <w:webHidden/>
+              </w:rPr>
+              <w:instrText xml:space="preserve"> PAGEREF _Toc389496642 \h </w:instrText>
+            </w:r>
+            <w:r>
+              <w:rPr>
+                <w:noProof/>
+                <w:webHidden/>
+              </w:rPr>
+            </w:r>
+            <w:r>
+              <w:rPr>
+                <w:noProof/>
+                <w:webHidden/>
+              </w:rPr>
+              <w:fldChar w:fldCharType="separate"/>
+            </w:r>
+            <w:r>
+              <w:rPr>
+                <w:noProof/>
+                <w:webHidden/>
+              </w:rPr>
+              <w:t>29</w:t>
+            </w:r>
+            <w:r>
+              <w:rPr>
+                <w:noProof/>
+                <w:webHidden/>
+              </w:rPr>
+              <w:fldChar w:fldCharType="end"/>
+            </w:r>
+          </w:hyperlink>
+        </w:p>
+        <w:p>
+          <w:pPr>
+            <w:pStyle w:val="TOC1"/>
+            <w:tabs>
+              <w:tab w:val="left" w:pos="480"/>
+              <w:tab w:val="right" w:leader="dot" w:pos="9350"/>
+            </w:tabs>
+            <w:spacing w:after="40" w:line="240" w:lineRule="auto"/>
+            <w:rPr>
+              <w:rFonts w:eastAsiaTheme="minorEastAsia"/>
+              <w:noProof/>
+              <w:sz w:val="22"/>
+              <w:lang w:eastAsia="hr-HR"/>
+            </w:rPr>
+          </w:pPr>
+          <w:hyperlink w:anchor="_Toc389496643" w:history="1">
+            <w:r>
+              <w:rPr>
+                <w:rStyle w:val="Hyperlink"/>
+                <w:noProof/>
+              </w:rPr>
+              <w:t>8.</w:t>
+            </w:r>
+            <w:r>
+              <w:rPr>
+                <w:rFonts w:eastAsiaTheme="minorEastAsia"/>
+                <w:noProof/>
+                <w:sz w:val="22"/>
+                <w:lang w:eastAsia="hr-HR"/>
+              </w:rPr>
+              <w:tab/>
+            </w:r>
+            <w:r>
+              <w:rPr>
+                <w:rStyle w:val="Hyperlink"/>
+                <w:noProof/>
+              </w:rPr>
+              <w:t>ERA model</w:t>
+            </w:r>
+            <w:r>
+              <w:rPr>
+                <w:noProof/>
+                <w:webHidden/>
+              </w:rPr>
+              <w:tab/>
+            </w:r>
+            <w:r>
+              <w:rPr>
+                <w:noProof/>
+                <w:webHidden/>
+              </w:rPr>
+              <w:fldChar w:fldCharType="begin"/>
+            </w:r>
+            <w:r>
+              <w:rPr>
+                <w:noProof/>
+                <w:webHidden/>
+              </w:rPr>
+              <w:instrText xml:space="preserve"> PAGEREF _Toc389496643 \h </w:instrText>
+            </w:r>
+            <w:r>
+              <w:rPr>
+                <w:noProof/>
+                <w:webHidden/>
+              </w:rPr>
+            </w:r>
+            <w:r>
+              <w:rPr>
+                <w:noProof/>
+                <w:webHidden/>
+              </w:rPr>
+              <w:fldChar w:fldCharType="separate"/>
+            </w:r>
+            <w:r>
+              <w:rPr>
+                <w:noProof/>
+                <w:webHidden/>
+              </w:rPr>
+              <w:t>30</w:t>
+            </w:r>
+            <w:r>
+              <w:rPr>
+                <w:noProof/>
+                <w:webHidden/>
+              </w:rPr>
+              <w:fldChar w:fldCharType="end"/>
+            </w:r>
+          </w:hyperlink>
+        </w:p>
+        <w:p>
+          <w:pPr>
+            <w:spacing w:after="40" w:line="240" w:lineRule="auto"/>
+          </w:pPr>
           <w:r>
             <w:fldChar w:fldCharType="end"/>
           </w:r>
@@ -3425,8 +4053,6 @@
         </w:rPr>
         <w:br w:type="page"/>
       </w:r>
-      <w:bookmarkStart w:id="1" w:name="_GoBack"/>
-      <w:bookmarkEnd w:id="1"/>
     </w:p>
     <w:p>
       <w:pPr>
@@ -3435,7 +4061,7 @@
           <w:noProof/>
         </w:rPr>
       </w:pPr>
-      <w:bookmarkStart w:id="2" w:name="_Toc389489767"/>
+      <w:bookmarkStart w:id="2" w:name="_Toc389496615"/>
       <w:r>
         <w:lastRenderedPageBreak/>
         <w:t>Uvod</w:t>
@@ -3588,7 +4214,7 @@
         <w:pStyle w:val="Heading1"/>
       </w:pPr>
       <w:bookmarkStart w:id="3" w:name="_Toc389211055"/>
-      <w:bookmarkStart w:id="4" w:name="_Toc389489768"/>
+      <w:bookmarkStart w:id="4" w:name="_Toc389496616"/>
       <w:r>
         <w:t>Misija i vizija</w:t>
       </w:r>
@@ -3621,7 +4247,7 @@
         <w:pStyle w:val="Heading1"/>
       </w:pPr>
       <w:bookmarkStart w:id="5" w:name="_Toc389211056"/>
-      <w:bookmarkStart w:id="6" w:name="_Toc389489769"/>
+      <w:bookmarkStart w:id="6" w:name="_Toc389496617"/>
       <w:r>
         <w:t>Ciljevi</w:t>
       </w:r>
@@ -3642,7 +4268,7 @@
           <w:numId w:val="15"/>
         </w:numPr>
       </w:pPr>
-      <w:bookmarkStart w:id="7" w:name="_Toc389489770"/>
+      <w:bookmarkStart w:id="7" w:name="_Toc389496618"/>
       <w:r>
         <w:t>Korisnički zahtjevi</w:t>
       </w:r>
@@ -3737,7 +4363,7 @@
           <w:numId w:val="15"/>
         </w:numPr>
       </w:pPr>
-      <w:bookmarkStart w:id="8" w:name="_Toc389489771"/>
+      <w:bookmarkStart w:id="8" w:name="_Toc389496619"/>
       <w:r>
         <w:lastRenderedPageBreak/>
         <w:t>Plan projekta</w:t>
@@ -3783,7 +4409,7 @@
       <w:r>
         <w:t xml:space="preserve">       </w:t>
       </w:r>
-      <w:bookmarkStart w:id="9" w:name="_Toc389489772"/>
+      <w:bookmarkStart w:id="9" w:name="_Toc389496620"/>
       <w:r>
         <w:rPr>
           <w:rStyle w:val="Heading2Char"/>
@@ -4513,7 +5139,7 @@
           <w:numId w:val="15"/>
         </w:numPr>
       </w:pPr>
-      <w:bookmarkStart w:id="10" w:name="_Toc389489773"/>
+      <w:bookmarkStart w:id="10" w:name="_Toc389496621"/>
       <w:r>
         <w:t>Proračun projekta</w:t>
       </w:r>
@@ -4574,7 +5200,7 @@
         </w:numPr>
       </w:pPr>
       <w:bookmarkStart w:id="11" w:name="_Toc386176125"/>
-      <w:bookmarkStart w:id="12" w:name="_Toc389489774"/>
+      <w:bookmarkStart w:id="12" w:name="_Toc389496622"/>
       <w:r>
         <w:t>Analiza korisničkih zahtjeva</w:t>
       </w:r>
@@ -4619,7 +5245,7 @@
         </w:numPr>
       </w:pPr>
       <w:bookmarkStart w:id="13" w:name="_Toc386176126"/>
-      <w:bookmarkStart w:id="14" w:name="_Toc389489775"/>
+      <w:bookmarkStart w:id="14" w:name="_Toc389496623"/>
       <w:r>
         <w:t>Izrada tehničke dokumentacije sa svim pripadnim UML dijagramima i modelima</w:t>
       </w:r>
@@ -4926,7 +5552,7 @@
         </w:rPr>
       </w:pPr>
       <w:bookmarkStart w:id="15" w:name="_Toc386176127"/>
-      <w:bookmarkStart w:id="16" w:name="_Toc389489776"/>
+      <w:bookmarkStart w:id="16" w:name="_Toc389496624"/>
       <w:r>
         <w:rPr>
           <w:rFonts w:ascii="Times New Roman" w:hAnsi="Times New Roman" w:cs="Times New Roman"/>
@@ -6470,7 +7096,7 @@
           <w:numId w:val="15"/>
         </w:numPr>
       </w:pPr>
-      <w:bookmarkStart w:id="17" w:name="_Toc389489777"/>
+      <w:bookmarkStart w:id="17" w:name="_Toc389496625"/>
       <w:r>
         <w:lastRenderedPageBreak/>
         <w:t>Testiranje informacijskog sustava u poslovnom sustavu</w:t>
@@ -6556,7 +7182,7 @@
           <w:numId w:val="15"/>
         </w:numPr>
       </w:pPr>
-      <w:bookmarkStart w:id="18" w:name="_Toc389489778"/>
+      <w:bookmarkStart w:id="18" w:name="_Toc389496626"/>
       <w:r>
         <w:t>Uvođenje sustava i edukacija zaposlenika za rad</w:t>
       </w:r>
@@ -7352,7 +7978,7 @@
           <w:numId w:val="15"/>
         </w:numPr>
       </w:pPr>
-      <w:bookmarkStart w:id="19" w:name="_Toc389489779"/>
+      <w:bookmarkStart w:id="19" w:name="_Toc389496627"/>
       <w:r>
         <w:lastRenderedPageBreak/>
         <w:t>P</w:t>
@@ -7453,7 +8079,7 @@
         </w:rPr>
         <w:t xml:space="preserve">E-mail: </w:t>
       </w:r>
-      <w:hyperlink r:id="rId7" w:history="1">
+      <w:hyperlink r:id="rId9" w:history="1">
         <w:r>
           <w:rPr>
             <w:rStyle w:val="Hyperlink"/>
@@ -7966,7 +8592,7 @@
         </w:numPr>
       </w:pPr>
       <w:bookmarkStart w:id="20" w:name="_Toc389485375"/>
-      <w:bookmarkStart w:id="21" w:name="_Toc389489780"/>
+      <w:bookmarkStart w:id="21" w:name="_Toc389496628"/>
       <w:r>
         <w:lastRenderedPageBreak/>
         <w:t>Dijagram slučaja korištenja</w:t>
@@ -7997,10 +8623,7 @@
       </w:r>
       <w:proofErr w:type="spellEnd"/>
       <w:r>
-        <w:t xml:space="preserve"> (Veze) i sam slučaj korištenja koji se prikazuje elipsom</w:t>
-      </w:r>
-      <w:r>
-        <w:t xml:space="preserve"> (</w:t>
+        <w:t xml:space="preserve"> (Veze) i sam slučaj korištenja koji se prikazuje elipsom (</w:t>
       </w:r>
       <w:proofErr w:type="spellStart"/>
       <w:r>
@@ -8008,10 +8631,7 @@
       </w:r>
       <w:proofErr w:type="spellEnd"/>
       <w:r>
-        <w:t>)</w:t>
-      </w:r>
-      <w:r>
-        <w:t>.</w:t>
+        <w:t>).</w:t>
       </w:r>
     </w:p>
     <w:p>
@@ -8024,7 +8644,7 @@
           <w:lang w:eastAsia="hr-HR"/>
         </w:rPr>
         <w:drawing>
-          <wp:anchor distT="0" distB="0" distL="114300" distR="114300" simplePos="0" relativeHeight="251659264" behindDoc="0" locked="0" layoutInCell="1" allowOverlap="1" wp14:anchorId="4D83CE82" wp14:editId="549627FE">
+          <wp:anchor distT="0" distB="0" distL="114300" distR="114300" simplePos="0" relativeHeight="251659264" behindDoc="0" locked="0" layoutInCell="1" allowOverlap="1" wp14:anchorId="144BD51A" wp14:editId="3C3AF520">
             <wp:simplePos x="1126490" y="2604770"/>
             <wp:positionH relativeFrom="margin">
               <wp:align>center</wp:align>
@@ -8047,7 +8667,7 @@
                     <pic:cNvPicPr/>
                   </pic:nvPicPr>
                   <pic:blipFill>
-                    <a:blip r:embed="rId8">
+                    <a:blip r:embed="rId10">
                       <a:extLst>
                         <a:ext uri="{28A0092B-C50C-407E-A947-70E740481C1C}">
                           <a14:useLocalDpi xmlns:a14="http://schemas.microsoft.com/office/drawing/2010/main" val="0"/>
@@ -8085,7 +8705,7 @@
             <v:path gradientshapeok="t" o:connecttype="rect"/>
           </v:shapetype>
           <v:shape id="_x0000_s1026" type="#_x0000_t202" style="position:absolute;margin-left:80.7pt;margin-top:354pt;width:251.15pt;height:20.35pt;z-index:251658240;mso-position-horizontal-relative:text;mso-position-vertical-relative:text" stroked="f">
-            <v:textbox style="mso-fit-shape-to-text:t" inset="0,0,0,0">
+            <v:textbox style="mso-next-textbox:#_x0000_s1026;mso-fit-shape-to-text:t" inset="0,0,0,0">
               <w:txbxContent>
                 <w:p>
                   <w:pPr>
@@ -8103,28 +8723,7 @@
                     <w:fldChar w:fldCharType="begin"/>
                   </w:r>
                   <w:r>
-                    <w:instrText xml:space="preserve"> STYLEREF 1 \s </w:instrText>
-                  </w:r>
-                  <w:r>
-                    <w:fldChar w:fldCharType="separate"/>
-                  </w:r>
-                  <w:r>
-                    <w:rPr>
-                      <w:noProof/>
-                    </w:rPr>
-                    <w:t>4</w:t>
-                  </w:r>
-                  <w:r>
-                    <w:fldChar w:fldCharType="end"/>
-                  </w:r>
-                  <w:r>
-                    <w:t>.</w:t>
-                  </w:r>
-                  <w:r>
-                    <w:fldChar w:fldCharType="begin"/>
-                  </w:r>
-                  <w:r>
-                    <w:instrText xml:space="preserve"> SEQ Slika \* ARABIC \s 1 </w:instrText>
+                    <w:instrText xml:space="preserve"> SEQ Slika \* ARABIC </w:instrText>
                   </w:r>
                   <w:r>
                     <w:fldChar w:fldCharType="separate"/>
@@ -8162,7 +8761,7 @@
         <w:spacing w:line="276" w:lineRule="auto"/>
       </w:pPr>
       <w:bookmarkStart w:id="22" w:name="_Toc389485376"/>
-      <w:bookmarkStart w:id="23" w:name="_Toc389489781"/>
+      <w:bookmarkStart w:id="23" w:name="_Toc389496629"/>
       <w:r>
         <w:lastRenderedPageBreak/>
         <w:t>Popis slučajeva korištenja</w:t>
@@ -8255,7 +8854,7 @@
         <w:spacing w:line="276" w:lineRule="auto"/>
       </w:pPr>
       <w:bookmarkStart w:id="24" w:name="_Toc389485377"/>
-      <w:bookmarkStart w:id="25" w:name="_Toc389489782"/>
+      <w:bookmarkStart w:id="25" w:name="_Toc389496630"/>
       <w:r>
         <w:t>Opis slučajeva korištenja</w:t>
       </w:r>
@@ -8282,25 +8881,7 @@
         <w:t>Nakon</w:t>
       </w:r>
       <w:r>
-        <w:t xml:space="preserve"> toga dozvoljava se unos podataka o rezervaciji pod koje spada odabir p</w:t>
-      </w:r>
-      <w:r>
-        <w:t>ret</w:t>
-      </w:r>
-      <w:r>
-        <w:t>hodno unesenih terena i termina, kao i unos podataka o osobama koje vrše rezervaciju. Pod opcijom za izvještaj nalazi se lista svih unesenih rezervacija, a odabirom na pojedino rezervaciju nudi nam se opcija až</w:t>
-      </w:r>
-      <w:r>
-        <w:t>u</w:t>
-      </w:r>
-      <w:r>
-        <w:t>riranja ili brisanja sadržaja. Statis</w:t>
-      </w:r>
-      <w:r>
-        <w:t>ti</w:t>
-      </w:r>
-      <w:r>
-        <w:t>ka je korisna opcija aplikacije koja dolazi do izražaja kada je unesen veći broj rezervacija. Pod tom opcijom moguće je dobiti informacije npr. o :  najtraženijim terminima, ukupnom prihodu, osobi koja najčešće vrši rezervacije itd.</w:t>
+        <w:t xml:space="preserve"> toga dozvoljava se unos podataka o rezervaciji pod koje spada odabir prethodno unesenih terena i termina, kao i unos podataka o osobama koje vrše rezervaciju. Pod opcijom za izvještaj nalazi se lista svih unesenih rezervacija, a odabirom na pojedino rezervaciju nudi nam se opcija ažuriranja ili brisanja sadržaja. Statistika je korisna opcija aplikacije koja dolazi do izražaja kada je unesen veći broj rezervacija. Pod tom opcijom moguće je dobiti informacije npr. o :  najtraženijim terminima, ukupnom prihodu, osobi koja najčešće vrši rezervacije itd.</w:t>
       </w:r>
       <w:r>
         <w:br/>
@@ -8321,7 +8902,7 @@
         <w:spacing w:line="276" w:lineRule="auto"/>
       </w:pPr>
       <w:bookmarkStart w:id="26" w:name="_Toc389485378"/>
-      <w:bookmarkStart w:id="27" w:name="_Toc389489783"/>
+      <w:bookmarkStart w:id="27" w:name="_Toc389496631"/>
       <w:r>
         <w:lastRenderedPageBreak/>
         <w:t>Dijagrami slijeda</w:t>
@@ -8399,7 +8980,7 @@
         <w:spacing w:line="276" w:lineRule="auto"/>
       </w:pPr>
       <w:bookmarkStart w:id="28" w:name="_Toc389485379"/>
-      <w:bookmarkStart w:id="29" w:name="_Toc389489784"/>
+      <w:bookmarkStart w:id="29" w:name="_Toc389496632"/>
       <w:r>
         <w:t>Prijava u sustav</w:t>
       </w:r>
@@ -8427,7 +9008,7 @@
         </w:rPr>
         <w:lastRenderedPageBreak/>
         <w:drawing>
-          <wp:inline distT="0" distB="0" distL="0" distR="0" wp14:anchorId="6512B23B" wp14:editId="194C7AAC">
+          <wp:inline distT="0" distB="0" distL="0" distR="0" wp14:anchorId="3CDAACAF" wp14:editId="2C1F8A2B">
             <wp:extent cx="5760720" cy="5866130"/>
             <wp:effectExtent l="0" t="0" r="0" b="0"/>
             <wp:docPr id="2" name="Picture 2"/>
@@ -8442,7 +9023,7 @@
                     <pic:cNvPicPr/>
                   </pic:nvPicPr>
                   <pic:blipFill>
-                    <a:blip r:embed="rId9">
+                    <a:blip r:embed="rId11">
                       <a:extLst>
                         <a:ext uri="{28A0092B-C50C-407E-A947-70E740481C1C}">
                           <a14:useLocalDpi xmlns:a14="http://schemas.microsoft.com/office/drawing/2010/main" val="0"/>
@@ -8481,7 +9062,7 @@
         <w:fldChar w:fldCharType="begin"/>
       </w:r>
       <w:r>
-        <w:instrText xml:space="preserve"> STYLEREF 1 \s </w:instrText>
+        <w:instrText xml:space="preserve"> SEQ Slika \* ARABIC </w:instrText>
       </w:r>
       <w:r>
         <w:fldChar w:fldCharType="separate"/>
@@ -8490,28 +9071,7 @@
         <w:rPr>
           <w:noProof/>
         </w:rPr>
-        <w:t>5</w:t>
-      </w:r>
-      <w:r>
-        <w:fldChar w:fldCharType="end"/>
-      </w:r>
-      <w:r>
-        <w:t>.</w:t>
-      </w:r>
-      <w:r>
-        <w:fldChar w:fldCharType="begin"/>
-      </w:r>
-      <w:r>
-        <w:instrText xml:space="preserve"> SEQ Slika \* ARABIC \s 1 </w:instrText>
-      </w:r>
-      <w:r>
-        <w:fldChar w:fldCharType="separate"/>
-      </w:r>
-      <w:r>
-        <w:rPr>
-          <w:noProof/>
-        </w:rPr>
-        <w:t>1</w:t>
+        <w:t>2</w:t>
       </w:r>
       <w:r>
         <w:fldChar w:fldCharType="end"/>
@@ -8538,7 +9098,7 @@
         <w:spacing w:line="276" w:lineRule="auto"/>
       </w:pPr>
       <w:bookmarkStart w:id="30" w:name="_Toc389485380"/>
-      <w:bookmarkStart w:id="31" w:name="_Toc389489785"/>
+      <w:bookmarkStart w:id="31" w:name="_Toc389496633"/>
       <w:r>
         <w:lastRenderedPageBreak/>
         <w:t>Unos podataka</w:t>
@@ -8594,7 +9154,7 @@
           <w:lang w:eastAsia="hr-HR"/>
         </w:rPr>
         <w:drawing>
-          <wp:inline distT="0" distB="0" distL="0" distR="0" wp14:anchorId="1A1BA248" wp14:editId="312D5EAD">
+          <wp:inline distT="0" distB="0" distL="0" distR="0" wp14:anchorId="5104703B" wp14:editId="325274C1">
             <wp:extent cx="5760720" cy="4279265"/>
             <wp:effectExtent l="0" t="0" r="0" b="0"/>
             <wp:docPr id="3" name="Picture 3"/>
@@ -8609,7 +9169,7 @@
                     <pic:cNvPicPr/>
                   </pic:nvPicPr>
                   <pic:blipFill>
-                    <a:blip r:embed="rId10">
+                    <a:blip r:embed="rId12">
                       <a:extLst>
                         <a:ext uri="{28A0092B-C50C-407E-A947-70E740481C1C}">
                           <a14:useLocalDpi xmlns:a14="http://schemas.microsoft.com/office/drawing/2010/main" val="0"/>
@@ -8648,7 +9208,7 @@
         <w:fldChar w:fldCharType="begin"/>
       </w:r>
       <w:r>
-        <w:instrText xml:space="preserve"> STYLEREF 1 \s </w:instrText>
+        <w:instrText xml:space="preserve"> SEQ Slika \* ARABIC </w:instrText>
       </w:r>
       <w:r>
         <w:fldChar w:fldCharType="separate"/>
@@ -8657,28 +9217,7 @@
         <w:rPr>
           <w:noProof/>
         </w:rPr>
-        <w:t>5</w:t>
-      </w:r>
-      <w:r>
-        <w:fldChar w:fldCharType="end"/>
-      </w:r>
-      <w:r>
-        <w:t>.</w:t>
-      </w:r>
-      <w:r>
-        <w:fldChar w:fldCharType="begin"/>
-      </w:r>
-      <w:r>
-        <w:instrText xml:space="preserve"> SEQ Slika \* ARABIC \s 1 </w:instrText>
-      </w:r>
-      <w:r>
-        <w:fldChar w:fldCharType="separate"/>
-      </w:r>
-      <w:r>
-        <w:rPr>
-          <w:noProof/>
-        </w:rPr>
-        <w:t>2</w:t>
+        <w:t>3</w:t>
       </w:r>
       <w:r>
         <w:fldChar w:fldCharType="end"/>
@@ -8698,7 +9237,7 @@
         <w:spacing w:line="276" w:lineRule="auto"/>
       </w:pPr>
       <w:bookmarkStart w:id="32" w:name="_Toc389485381"/>
-      <w:bookmarkStart w:id="33" w:name="_Toc389489786"/>
+      <w:bookmarkStart w:id="33" w:name="_Toc389496634"/>
       <w:r>
         <w:lastRenderedPageBreak/>
         <w:t>Statistika</w:t>
@@ -8716,7 +9255,7 @@
           <w:lang w:eastAsia="hr-HR"/>
         </w:rPr>
         <w:drawing>
-          <wp:inline distT="0" distB="0" distL="0" distR="0" wp14:anchorId="47FCE994" wp14:editId="4C99BAB1">
+          <wp:inline distT="0" distB="0" distL="0" distR="0" wp14:anchorId="2055EA7B" wp14:editId="1B112669">
             <wp:extent cx="5277732" cy="7662952"/>
             <wp:effectExtent l="0" t="0" r="0" b="0"/>
             <wp:docPr id="4" name="Picture 4"/>
@@ -8731,7 +9270,7 @@
                     <pic:cNvPicPr/>
                   </pic:nvPicPr>
                   <pic:blipFill>
-                    <a:blip r:embed="rId11">
+                    <a:blip r:embed="rId13">
                       <a:extLst>
                         <a:ext uri="{28A0092B-C50C-407E-A947-70E740481C1C}">
                           <a14:useLocalDpi xmlns:a14="http://schemas.microsoft.com/office/drawing/2010/main" val="0"/>
@@ -8770,7 +9309,7 @@
         <w:fldChar w:fldCharType="begin"/>
       </w:r>
       <w:r>
-        <w:instrText xml:space="preserve"> STYLEREF 1 \s </w:instrText>
+        <w:instrText xml:space="preserve"> SEQ Slika \* ARABIC </w:instrText>
       </w:r>
       <w:r>
         <w:fldChar w:fldCharType="separate"/>
@@ -8779,28 +9318,7 @@
         <w:rPr>
           <w:noProof/>
         </w:rPr>
-        <w:t>5</w:t>
-      </w:r>
-      <w:r>
-        <w:fldChar w:fldCharType="end"/>
-      </w:r>
-      <w:r>
-        <w:t>.</w:t>
-      </w:r>
-      <w:r>
-        <w:fldChar w:fldCharType="begin"/>
-      </w:r>
-      <w:r>
-        <w:instrText xml:space="preserve"> SEQ Slika \* ARABIC \s 1 </w:instrText>
-      </w:r>
-      <w:r>
-        <w:fldChar w:fldCharType="separate"/>
-      </w:r>
-      <w:r>
-        <w:rPr>
-          <w:noProof/>
-        </w:rPr>
-        <w:t>3</w:t>
+        <w:t>4</w:t>
       </w:r>
       <w:r>
         <w:fldChar w:fldCharType="end"/>
@@ -8896,7 +9414,7 @@
           <w:numId w:val="19"/>
         </w:numPr>
       </w:pPr>
-      <w:bookmarkStart w:id="35" w:name="_Toc389489787"/>
+      <w:bookmarkStart w:id="35" w:name="_Toc389496635"/>
       <w:r>
         <w:t>Izvještaj</w:t>
       </w:r>
@@ -8972,7 +9490,7 @@
         </w:rPr>
         <w:lastRenderedPageBreak/>
         <w:drawing>
-          <wp:inline distT="0" distB="0" distL="0" distR="0" wp14:anchorId="0513CC35" wp14:editId="638DC8BF">
+          <wp:inline distT="0" distB="0" distL="0" distR="0" wp14:anchorId="7BFB46AF" wp14:editId="71D39EC8">
             <wp:extent cx="5761572" cy="5773479"/>
             <wp:effectExtent l="0" t="0" r="0" b="0"/>
             <wp:docPr id="5" name="Picture 5"/>
@@ -8987,7 +9505,7 @@
                     <pic:cNvPicPr/>
                   </pic:nvPicPr>
                   <pic:blipFill rotWithShape="1">
-                    <a:blip r:embed="rId12">
+                    <a:blip r:embed="rId14">
                       <a:extLst>
                         <a:ext uri="{28A0092B-C50C-407E-A947-70E740481C1C}">
                           <a14:useLocalDpi xmlns:a14="http://schemas.microsoft.com/office/drawing/2010/main" val="0"/>
@@ -9033,7 +9551,7 @@
         <w:fldChar w:fldCharType="begin"/>
       </w:r>
       <w:r>
-        <w:instrText xml:space="preserve"> STYLEREF 1 \s </w:instrText>
+        <w:instrText xml:space="preserve"> SEQ Slika \* ARABIC </w:instrText>
       </w:r>
       <w:r>
         <w:fldChar w:fldCharType="separate"/>
@@ -9043,27 +9561,6 @@
           <w:noProof/>
         </w:rPr>
         <w:t>5</w:t>
-      </w:r>
-      <w:r>
-        <w:fldChar w:fldCharType="end"/>
-      </w:r>
-      <w:r>
-        <w:t>.</w:t>
-      </w:r>
-      <w:r>
-        <w:fldChar w:fldCharType="begin"/>
-      </w:r>
-      <w:r>
-        <w:instrText xml:space="preserve"> SEQ Slika \* ARABIC \s 1 </w:instrText>
-      </w:r>
-      <w:r>
-        <w:fldChar w:fldCharType="separate"/>
-      </w:r>
-      <w:r>
-        <w:rPr>
-          <w:noProof/>
-        </w:rPr>
-        <w:t>4</w:t>
       </w:r>
       <w:r>
         <w:fldChar w:fldCharType="end"/>
@@ -9102,7 +9599,7 @@
         </w:numPr>
       </w:pPr>
       <w:bookmarkStart w:id="36" w:name="_Toc389485383"/>
-      <w:bookmarkStart w:id="37" w:name="_Toc389489788"/>
+      <w:bookmarkStart w:id="37" w:name="_Toc389496636"/>
       <w:r>
         <w:lastRenderedPageBreak/>
         <w:t>Dijagrami aktivnosti</w:t>
@@ -9117,6 +9614,857 @@
         </w:rPr>
       </w:pPr>
     </w:p>
+    <w:p>
+      <w:r>
+        <w:t xml:space="preserve">Dijagram aktivnosti služi za prikaz slijeda događaja i aktivnosti tijekom nekog procesa. Unutar dijagrama prikazane su akcije, njihov redoslijed i prijenos kontrole među akcijama.  Ovaj dijagram je na nižoj razini apstrakcije od dijagrama slučajeva korištenja pa ga je potrebno detaljnije prikazati aktivnosti i veze između njih. </w:t>
+      </w:r>
+    </w:p>
+    <w:p>
+      <w:r>
+        <w:t>U dijagramu aktivnosti, pomoću horizontalnih domena odgovornosti (</w:t>
+      </w:r>
+      <w:proofErr w:type="spellStart"/>
+      <w:r>
+        <w:t>Swimlanes</w:t>
+      </w:r>
+      <w:proofErr w:type="spellEnd"/>
+      <w:r>
+        <w:t xml:space="preserve">) prikazali smo tko je odgovoran za pojedine aktivnosti ili akcije unutar sustava. Pomoću aktivnosti smo grupirali veći broj aktivnosti koje su povezane i čije je djelovanje izrazito međuovisno, a primjer toga je </w:t>
+      </w:r>
+      <w:proofErr w:type="spellStart"/>
+      <w:r>
+        <w:t>autentifikacija</w:t>
+      </w:r>
+      <w:proofErr w:type="spellEnd"/>
+      <w:r>
+        <w:t xml:space="preserve"> kod prijave u aplikaciju. </w:t>
+      </w:r>
+    </w:p>
+    <w:p>
+      <w:r>
+        <w:t>U nastavku se nalaze dijagrami aktivnosti koji pobliže prikazuju logiku izvršavanja aktivnosti unutar naše aplikacije.</w:t>
+      </w:r>
+      <w:r>
+        <w:br w:type="page"/>
+      </w:r>
+    </w:p>
+    <w:p>
+      <w:pPr>
+        <w:rPr>
+          <w:szCs w:val="24"/>
+        </w:rPr>
+        <w:sectPr>
+          <w:pgSz w:w="12240" w:h="15840"/>
+          <w:pgMar w:top="1440" w:right="1440" w:bottom="1440" w:left="1440" w:header="720" w:footer="720" w:gutter="0"/>
+          <w:pgNumType w:start="3"/>
+          <w:cols w:space="720"/>
+          <w:docGrid w:linePitch="360"/>
+        </w:sectPr>
+      </w:pPr>
+    </w:p>
+    <w:p>
+      <w:pPr>
+        <w:pStyle w:val="Heading2"/>
+        <w:numPr>
+          <w:ilvl w:val="1"/>
+          <w:numId w:val="19"/>
+        </w:numPr>
+      </w:pPr>
+      <w:bookmarkStart w:id="38" w:name="_Toc389496637"/>
+      <w:r>
+        <w:lastRenderedPageBreak/>
+        <w:t>Prijava u sustav</w:t>
+      </w:r>
+      <w:bookmarkEnd w:id="38"/>
+    </w:p>
+    <w:p>
+      <w:pPr>
+        <w:keepNext/>
+      </w:pPr>
+      <w:r>
+        <w:rPr>
+          <w:noProof/>
+          <w:lang w:eastAsia="hr-HR"/>
+        </w:rPr>
+        <w:drawing>
+          <wp:inline distT="0" distB="0" distL="0" distR="0" wp14:anchorId="52DCDBF2" wp14:editId="7DEEA362">
+            <wp:extent cx="7576457" cy="3928533"/>
+            <wp:effectExtent l="0" t="0" r="0" b="0"/>
+            <wp:docPr id="6" name="Picture 6"/>
+            <wp:cNvGraphicFramePr>
+              <a:graphicFrameLocks xmlns:a="http://schemas.openxmlformats.org/drawingml/2006/main" noChangeAspect="1"/>
+            </wp:cNvGraphicFramePr>
+            <a:graphic xmlns:a="http://schemas.openxmlformats.org/drawingml/2006/main">
+              <a:graphicData uri="http://schemas.openxmlformats.org/drawingml/2006/picture">
+                <pic:pic xmlns:pic="http://schemas.openxmlformats.org/drawingml/2006/picture">
+                  <pic:nvPicPr>
+                    <pic:cNvPr id="0" name="Dijagram aktivnosti - prijava.png"/>
+                    <pic:cNvPicPr/>
+                  </pic:nvPicPr>
+                  <pic:blipFill>
+                    <a:blip r:embed="rId15">
+                      <a:extLst>
+                        <a:ext uri="{28A0092B-C50C-407E-A947-70E740481C1C}">
+                          <a14:useLocalDpi xmlns:a14="http://schemas.microsoft.com/office/drawing/2010/main" val="0"/>
+                        </a:ext>
+                      </a:extLst>
+                    </a:blip>
+                    <a:stretch>
+                      <a:fillRect/>
+                    </a:stretch>
+                  </pic:blipFill>
+                  <pic:spPr>
+                    <a:xfrm>
+                      <a:off x="0" y="0"/>
+                      <a:ext cx="7583491" cy="3932180"/>
+                    </a:xfrm>
+                    <a:prstGeom prst="rect">
+                      <a:avLst/>
+                    </a:prstGeom>
+                  </pic:spPr>
+                </pic:pic>
+              </a:graphicData>
+            </a:graphic>
+          </wp:inline>
+        </w:drawing>
+      </w:r>
+    </w:p>
+    <w:p>
+      <w:pPr>
+        <w:pStyle w:val="Caption"/>
+        <w:jc w:val="center"/>
+      </w:pPr>
+      <w:r>
+        <w:t xml:space="preserve">Slika </w:t>
+      </w:r>
+      <w:r>
+        <w:fldChar w:fldCharType="begin"/>
+      </w:r>
+      <w:r>
+        <w:instrText xml:space="preserve"> SEQ Slika \* ARABIC </w:instrText>
+      </w:r>
+      <w:r>
+        <w:fldChar w:fldCharType="separate"/>
+      </w:r>
+      <w:r>
+        <w:rPr>
+          <w:noProof/>
+        </w:rPr>
+        <w:t>6</w:t>
+      </w:r>
+      <w:r>
+        <w:fldChar w:fldCharType="end"/>
+      </w:r>
+      <w:r>
+        <w:t>.1. Dijagram aktivnosti - prijava u sustav</w:t>
+      </w:r>
+    </w:p>
+    <w:p>
+      <w:pPr>
+        <w:spacing w:line="240" w:lineRule="auto"/>
+      </w:pPr>
+    </w:p>
+    <w:p>
+      <w:pPr>
+        <w:spacing w:line="240" w:lineRule="auto"/>
+      </w:pPr>
+      <w:r>
+        <w:t>Zaposlenik pokreće aplikaciju te mu se na početku javlja forma za prijavu, na taj način povećavamo sigurnost aplikacije jer je onemogućen rad za ne</w:t>
+      </w:r>
+      <w:r>
+        <w:t xml:space="preserve"> </w:t>
+      </w:r>
+      <w:r>
+        <w:t>a</w:t>
+      </w:r>
+      <w:r>
+        <w:t>ut</w:t>
+      </w:r>
+      <w:r>
+        <w:t xml:space="preserve">orizirane korisnike. Zaposlenik unosi svoje korisničko ime i lozinku koji se pohranjuju u varijable te se zatim uspoređuju sa zapisom iz baze podataka. Ako </w:t>
+      </w:r>
+      <w:proofErr w:type="spellStart"/>
+      <w:r>
+        <w:t>autentifikacija</w:t>
+      </w:r>
+      <w:proofErr w:type="spellEnd"/>
+      <w:r>
+        <w:t xml:space="preserve"> prođe, odnosno ostvarena je podudarnost tih podataka, korisnik se preusmjerava u glavni izbornik u kojemu su mu dostupne sve ostale opcije. U slučaju neuspješne prijave ispisuje se poruka o greški prilikom prijave te se korisnika traži ponovni unos. Korisnik također ima mogućnost prestati s radom te izaći iz aplikacije.</w:t>
+      </w:r>
+    </w:p>
+    <w:p>
+      <w:pPr>
+        <w:pStyle w:val="Heading2"/>
+        <w:numPr>
+          <w:ilvl w:val="1"/>
+          <w:numId w:val="19"/>
+        </w:numPr>
+      </w:pPr>
+      <w:bookmarkStart w:id="39" w:name="_Toc389496638"/>
+      <w:r>
+        <w:lastRenderedPageBreak/>
+        <w:t>Unos podataka o terenima i terminima</w:t>
+      </w:r>
+      <w:bookmarkEnd w:id="39"/>
+    </w:p>
+    <w:p>
+      <w:pPr>
+        <w:keepNext/>
+      </w:pPr>
+      <w:r>
+        <w:rPr>
+          <w:noProof/>
+          <w:lang w:eastAsia="hr-HR"/>
+        </w:rPr>
+        <w:drawing>
+          <wp:inline distT="0" distB="0" distL="0" distR="0" wp14:anchorId="15DE5D30" wp14:editId="0EA9ABE5">
+            <wp:extent cx="8229600" cy="3719830"/>
+            <wp:effectExtent l="0" t="0" r="0" b="0"/>
+            <wp:docPr id="7" name="Picture 7"/>
+            <wp:cNvGraphicFramePr>
+              <a:graphicFrameLocks xmlns:a="http://schemas.openxmlformats.org/drawingml/2006/main" noChangeAspect="1"/>
+            </wp:cNvGraphicFramePr>
+            <a:graphic xmlns:a="http://schemas.openxmlformats.org/drawingml/2006/main">
+              <a:graphicData uri="http://schemas.openxmlformats.org/drawingml/2006/picture">
+                <pic:pic xmlns:pic="http://schemas.openxmlformats.org/drawingml/2006/picture">
+                  <pic:nvPicPr>
+                    <pic:cNvPr id="0" name="Dijagram aktivnosti - unos terena.png"/>
+                    <pic:cNvPicPr/>
+                  </pic:nvPicPr>
+                  <pic:blipFill>
+                    <a:blip r:embed="rId16">
+                      <a:extLst>
+                        <a:ext uri="{28A0092B-C50C-407E-A947-70E740481C1C}">
+                          <a14:useLocalDpi xmlns:a14="http://schemas.microsoft.com/office/drawing/2010/main" val="0"/>
+                        </a:ext>
+                      </a:extLst>
+                    </a:blip>
+                    <a:stretch>
+                      <a:fillRect/>
+                    </a:stretch>
+                  </pic:blipFill>
+                  <pic:spPr>
+                    <a:xfrm>
+                      <a:off x="0" y="0"/>
+                      <a:ext cx="8229600" cy="3719830"/>
+                    </a:xfrm>
+                    <a:prstGeom prst="rect">
+                      <a:avLst/>
+                    </a:prstGeom>
+                  </pic:spPr>
+                </pic:pic>
+              </a:graphicData>
+            </a:graphic>
+          </wp:inline>
+        </w:drawing>
+      </w:r>
+    </w:p>
+    <w:p>
+      <w:pPr>
+        <w:pStyle w:val="Caption"/>
+        <w:jc w:val="center"/>
+      </w:pPr>
+      <w:r>
+        <w:t xml:space="preserve">Slika </w:t>
+      </w:r>
+      <w:r>
+        <w:t>6</w:t>
+      </w:r>
+      <w:r>
+        <w:t>.2</w:t>
+      </w:r>
+      <w:r>
+        <w:t>.</w:t>
+      </w:r>
+      <w:r>
+        <w:tab/>
+      </w:r>
+      <w:r>
+        <w:t>Dijagram aktivnosti - u</w:t>
+      </w:r>
+      <w:r>
+        <w:t>nos podataka o terenima i terminima</w:t>
+      </w:r>
+    </w:p>
+    <w:p/>
+    <w:p>
+      <w:pPr>
+        <w:spacing w:line="240" w:lineRule="auto"/>
+      </w:pPr>
+      <w:r>
+        <w:t>Nakon što zaposlenik odabere ovu opciju on zapravo pokreće inicijalizaciju forme za unos. Nakon inicijalizacije forma se prikazuje zaposleniku te on unosi tražene podatke ili odustaje od unosa, aktivnost završava, i vraća se u glavni izbornik. Kada su podaci uneseni, popunjena forma se dostavlja modulu za unos koji upisuje podatke u bazu podataka. Na kraju se prikazuje poruka o uspješnom izvršavanju i time ova aktivnost završava.</w:t>
+      </w:r>
+    </w:p>
+    <w:p>
+      <w:pPr>
+        <w:spacing w:after="200" w:line="276" w:lineRule="auto"/>
+      </w:pPr>
+      <w:r>
+        <w:br w:type="page"/>
+      </w:r>
+    </w:p>
+    <w:p>
+      <w:pPr>
+        <w:pStyle w:val="Heading2"/>
+        <w:numPr>
+          <w:ilvl w:val="1"/>
+          <w:numId w:val="19"/>
+        </w:numPr>
+      </w:pPr>
+      <w:bookmarkStart w:id="40" w:name="_Toc389496639"/>
+      <w:r>
+        <w:lastRenderedPageBreak/>
+        <w:t>Unos podataka o rezervacijama</w:t>
+      </w:r>
+      <w:bookmarkEnd w:id="40"/>
+    </w:p>
+    <w:p>
+      <w:pPr>
+        <w:keepNext/>
+      </w:pPr>
+      <w:r>
+        <w:rPr>
+          <w:noProof/>
+          <w:lang w:eastAsia="hr-HR"/>
+        </w:rPr>
+        <w:drawing>
+          <wp:inline distT="0" distB="0" distL="0" distR="0" wp14:anchorId="1299AD3B" wp14:editId="2C977B37">
+            <wp:extent cx="8229600" cy="3797935"/>
+            <wp:effectExtent l="0" t="0" r="0" b="0"/>
+            <wp:docPr id="8" name="Picture 8"/>
+            <wp:cNvGraphicFramePr>
+              <a:graphicFrameLocks xmlns:a="http://schemas.openxmlformats.org/drawingml/2006/main" noChangeAspect="1"/>
+            </wp:cNvGraphicFramePr>
+            <a:graphic xmlns:a="http://schemas.openxmlformats.org/drawingml/2006/main">
+              <a:graphicData uri="http://schemas.openxmlformats.org/drawingml/2006/picture">
+                <pic:pic xmlns:pic="http://schemas.openxmlformats.org/drawingml/2006/picture">
+                  <pic:nvPicPr>
+                    <pic:cNvPr id="0" name="Dijagram aktivnosti - unos rezervacija.png"/>
+                    <pic:cNvPicPr/>
+                  </pic:nvPicPr>
+                  <pic:blipFill>
+                    <a:blip r:embed="rId17">
+                      <a:extLst>
+                        <a:ext uri="{28A0092B-C50C-407E-A947-70E740481C1C}">
+                          <a14:useLocalDpi xmlns:a14="http://schemas.microsoft.com/office/drawing/2010/main" val="0"/>
+                        </a:ext>
+                      </a:extLst>
+                    </a:blip>
+                    <a:stretch>
+                      <a:fillRect/>
+                    </a:stretch>
+                  </pic:blipFill>
+                  <pic:spPr>
+                    <a:xfrm>
+                      <a:off x="0" y="0"/>
+                      <a:ext cx="8229600" cy="3797935"/>
+                    </a:xfrm>
+                    <a:prstGeom prst="rect">
+                      <a:avLst/>
+                    </a:prstGeom>
+                  </pic:spPr>
+                </pic:pic>
+              </a:graphicData>
+            </a:graphic>
+          </wp:inline>
+        </w:drawing>
+      </w:r>
+    </w:p>
+    <w:p>
+      <w:pPr>
+        <w:pStyle w:val="Caption"/>
+        <w:jc w:val="center"/>
+      </w:pPr>
+      <w:r>
+        <w:t>Slika 6.3. Dijagram aktivnosti - u</w:t>
+      </w:r>
+      <w:r>
+        <w:t xml:space="preserve">nos podataka o </w:t>
+      </w:r>
+      <w:r>
+        <w:t>rezervacijama</w:t>
+      </w:r>
+    </w:p>
+    <w:p/>
+    <w:p>
+      <w:pPr>
+        <w:spacing w:line="240" w:lineRule="auto"/>
+      </w:pPr>
+      <w:r>
+        <w:t xml:space="preserve">Dijagram aktivnosti unosa podataka o rezervacijama je vrlo sličan dijagramu aktivnosti unosa podataka o terenima i terminima. Glavna razlika je ta što se u formi unosa rezervacija koriste prethodno uneseni podaci o terminima i terenima te ih ovdje samo odabiremo. Dakle, ukoliko </w:t>
+      </w:r>
+      <w:r>
+        <w:t>ne postoji barem jedan unos terena i termina, ova funkcionalnost biti će nedostupna i adekvatna poruka će biti prikazana zaposleniku. Nastavak izvođenja je isti. Nakon popunjavanja forme, podaci se unose u bazu i zaposlenik će dobiti poruku o uspješnom izvršavanju.</w:t>
+      </w:r>
+    </w:p>
+    <w:p>
+      <w:pPr>
+        <w:pStyle w:val="Heading2"/>
+        <w:numPr>
+          <w:ilvl w:val="1"/>
+          <w:numId w:val="19"/>
+        </w:numPr>
+      </w:pPr>
+      <w:bookmarkStart w:id="41" w:name="_Toc389496640"/>
+      <w:r>
+        <w:lastRenderedPageBreak/>
+        <w:t>Statistika</w:t>
+      </w:r>
+      <w:bookmarkEnd w:id="41"/>
+    </w:p>
+    <w:p>
+      <w:pPr>
+        <w:keepNext/>
+      </w:pPr>
+      <w:r>
+        <w:rPr>
+          <w:noProof/>
+          <w:lang w:eastAsia="hr-HR"/>
+        </w:rPr>
+        <w:drawing>
+          <wp:inline distT="0" distB="0" distL="0" distR="0" wp14:anchorId="78BB5D89" wp14:editId="470058B0">
+            <wp:extent cx="8229600" cy="3902075"/>
+            <wp:effectExtent l="0" t="0" r="0" b="0"/>
+            <wp:docPr id="9" name="Picture 9"/>
+            <wp:cNvGraphicFramePr>
+              <a:graphicFrameLocks xmlns:a="http://schemas.openxmlformats.org/drawingml/2006/main" noChangeAspect="1"/>
+            </wp:cNvGraphicFramePr>
+            <a:graphic xmlns:a="http://schemas.openxmlformats.org/drawingml/2006/main">
+              <a:graphicData uri="http://schemas.openxmlformats.org/drawingml/2006/picture">
+                <pic:pic xmlns:pic="http://schemas.openxmlformats.org/drawingml/2006/picture">
+                  <pic:nvPicPr>
+                    <pic:cNvPr id="0" name="Dijagram aktivnosti - statistika.png"/>
+                    <pic:cNvPicPr/>
+                  </pic:nvPicPr>
+                  <pic:blipFill>
+                    <a:blip r:embed="rId18">
+                      <a:extLst>
+                        <a:ext uri="{28A0092B-C50C-407E-A947-70E740481C1C}">
+                          <a14:useLocalDpi xmlns:a14="http://schemas.microsoft.com/office/drawing/2010/main" val="0"/>
+                        </a:ext>
+                      </a:extLst>
+                    </a:blip>
+                    <a:stretch>
+                      <a:fillRect/>
+                    </a:stretch>
+                  </pic:blipFill>
+                  <pic:spPr>
+                    <a:xfrm>
+                      <a:off x="0" y="0"/>
+                      <a:ext cx="8229600" cy="3902075"/>
+                    </a:xfrm>
+                    <a:prstGeom prst="rect">
+                      <a:avLst/>
+                    </a:prstGeom>
+                  </pic:spPr>
+                </pic:pic>
+              </a:graphicData>
+            </a:graphic>
+          </wp:inline>
+        </w:drawing>
+      </w:r>
+    </w:p>
+    <w:p>
+      <w:pPr>
+        <w:pStyle w:val="Caption"/>
+        <w:jc w:val="center"/>
+      </w:pPr>
+      <w:r>
+        <w:t>Slika 6.4. Dijagram aktivnosti – statistika</w:t>
+      </w:r>
+    </w:p>
+    <w:p>
+      <w:pPr>
+        <w:spacing w:line="240" w:lineRule="auto"/>
+      </w:pPr>
+    </w:p>
+    <w:p>
+      <w:pPr>
+        <w:spacing w:line="240" w:lineRule="auto"/>
+      </w:pPr>
+      <w:r>
+        <w:t>Unutar glavnog izbornika korisnik ima mogućnost odabira pregleda statistike. Ulaskom u formu prikazuju mu se opći statistički podaci kao što je ukupan prihod, ukupan broj rezervacija i slično. Također je moguć i izbor podataka prema terenu pri čemu je moguće vidjeti statističke podatke o najiskorištenijim i najmanje iskorištenim terenima kroz određene periode. Moguće je pregledavati i statistiku termina pri čemu su dostupni podaci o najtraženijim i najmanje traženim terminima, a takvi podaci kasnije mogu pomoći kod formiranja cijena. Moguće je pregledavati i statistiku prema korisniku pri čemu možemo otkriti koji su najčešći korisnici, ali i oni koji nam se više ne vraćaju nakon jednog dolaska što zaposlenicima može služiti kao pomoć za planiranje marketinških aktivnosti. Dostupna je i mogućnost za povratak na glavni izbornik.</w:t>
+      </w:r>
+    </w:p>
+    <w:p>
+      <w:pPr>
+        <w:pStyle w:val="Heading2"/>
+        <w:numPr>
+          <w:ilvl w:val="1"/>
+          <w:numId w:val="19"/>
+        </w:numPr>
+      </w:pPr>
+      <w:bookmarkStart w:id="42" w:name="_Toc389496641"/>
+      <w:r>
+        <w:lastRenderedPageBreak/>
+        <w:t>Izvještaj</w:t>
+      </w:r>
+      <w:bookmarkEnd w:id="42"/>
+    </w:p>
+    <w:p>
+      <w:pPr>
+        <w:keepNext/>
+      </w:pPr>
+      <w:r>
+        <w:rPr>
+          <w:noProof/>
+          <w:lang w:eastAsia="hr-HR"/>
+        </w:rPr>
+        <w:drawing>
+          <wp:inline distT="0" distB="0" distL="0" distR="0" wp14:anchorId="152C00C1" wp14:editId="5425AC2D">
+            <wp:extent cx="8229600" cy="3120390"/>
+            <wp:effectExtent l="0" t="0" r="0" b="0"/>
+            <wp:docPr id="10" name="Picture 10"/>
+            <wp:cNvGraphicFramePr>
+              <a:graphicFrameLocks xmlns:a="http://schemas.openxmlformats.org/drawingml/2006/main" noChangeAspect="1"/>
+            </wp:cNvGraphicFramePr>
+            <a:graphic xmlns:a="http://schemas.openxmlformats.org/drawingml/2006/main">
+              <a:graphicData uri="http://schemas.openxmlformats.org/drawingml/2006/picture">
+                <pic:pic xmlns:pic="http://schemas.openxmlformats.org/drawingml/2006/picture">
+                  <pic:nvPicPr>
+                    <pic:cNvPr id="0" name="Dijagram aktivnosti - izvjestaj.png"/>
+                    <pic:cNvPicPr/>
+                  </pic:nvPicPr>
+                  <pic:blipFill>
+                    <a:blip r:embed="rId19">
+                      <a:extLst>
+                        <a:ext uri="{28A0092B-C50C-407E-A947-70E740481C1C}">
+                          <a14:useLocalDpi xmlns:a14="http://schemas.microsoft.com/office/drawing/2010/main" val="0"/>
+                        </a:ext>
+                      </a:extLst>
+                    </a:blip>
+                    <a:stretch>
+                      <a:fillRect/>
+                    </a:stretch>
+                  </pic:blipFill>
+                  <pic:spPr>
+                    <a:xfrm>
+                      <a:off x="0" y="0"/>
+                      <a:ext cx="8229600" cy="3120390"/>
+                    </a:xfrm>
+                    <a:prstGeom prst="rect">
+                      <a:avLst/>
+                    </a:prstGeom>
+                  </pic:spPr>
+                </pic:pic>
+              </a:graphicData>
+            </a:graphic>
+          </wp:inline>
+        </w:drawing>
+      </w:r>
+    </w:p>
+    <w:p>
+      <w:pPr>
+        <w:pStyle w:val="Caption"/>
+        <w:jc w:val="center"/>
+      </w:pPr>
+      <w:r>
+        <w:t>Slika 6.5. Dijagram aktivnosti - izvještaj</w:t>
+      </w:r>
+    </w:p>
+    <w:p/>
+    <w:p>
+      <w:pPr>
+        <w:spacing w:line="240" w:lineRule="auto"/>
+      </w:pPr>
+      <w:r>
+        <w:t>Korisnik odabire opciju za pregled izvještaja unutar glavnog izbornika. Otvara se nova forma u kojoj se nalazi lista rezervacija te lista terena. U listi rezervacija se nalaze sve do sada kreirane rezervacije koje su dohvaćene iz baze podataka, odabirom nekog od elemenata liste korisnik ima mogućnost izmijeniti tu rezervaciju. U tom slučaju otvara se prikaz sa trenutno popunjenim podacima koje je moguće izmijeniti. Također je moguće i obrisati odabranu rezervaciju. Na isti način odvija se i aktivnost izmjene terena. Odabirom pojedinog elementa iz liste svih trenutn</w:t>
+      </w:r>
+      <w:r>
+        <w:t>o unes</w:t>
+      </w:r>
+      <w:r>
+        <w:t>enih terena korisnik bira opciju izmjene ili brisanja terena. Također je moguće vratiti se na početni zaslon pritiskom na tipku za povratak.</w:t>
+      </w:r>
+    </w:p>
+    <w:p>
+      <w:pPr>
+        <w:spacing w:after="200" w:line="276" w:lineRule="auto"/>
+      </w:pPr>
+      <w:r>
+        <w:br w:type="page"/>
+      </w:r>
+    </w:p>
+    <w:p>
+      <w:pPr>
+        <w:pStyle w:val="Heading1"/>
+        <w:numPr>
+          <w:ilvl w:val="0"/>
+          <w:numId w:val="19"/>
+        </w:numPr>
+      </w:pPr>
+      <w:bookmarkStart w:id="43" w:name="_Toc389496642"/>
+      <w:r>
+        <w:lastRenderedPageBreak/>
+        <w:t>Dijagram klasa</w:t>
+      </w:r>
+      <w:bookmarkEnd w:id="43"/>
+    </w:p>
+    <w:p>
+      <w:pPr>
+        <w:spacing w:after="200" w:line="276" w:lineRule="auto"/>
+      </w:pPr>
+    </w:p>
+    <w:p>
+      <w:pPr>
+        <w:spacing w:after="200" w:line="276" w:lineRule="auto"/>
+        <w:sectPr>
+          <w:pgSz w:w="15840" w:h="12240" w:orient="landscape"/>
+          <w:pgMar w:top="1440" w:right="1440" w:bottom="1440" w:left="1440" w:header="720" w:footer="720" w:gutter="0"/>
+          <w:cols w:space="720"/>
+          <w:docGrid w:linePitch="360"/>
+        </w:sectPr>
+      </w:pPr>
+      <w:r>
+        <w:rPr>
+          <w:noProof/>
+          <w:lang w:eastAsia="hr-HR"/>
+        </w:rPr>
+        <w:drawing>
+          <wp:inline distT="0" distB="0" distL="0" distR="0">
+            <wp:extent cx="8105775" cy="5162550"/>
+            <wp:effectExtent l="0" t="0" r="0" b="0"/>
+            <wp:docPr id="12" name="Picture 12"/>
+            <wp:cNvGraphicFramePr>
+              <a:graphicFrameLocks xmlns:a="http://schemas.openxmlformats.org/drawingml/2006/main" noChangeAspect="1"/>
+            </wp:cNvGraphicFramePr>
+            <a:graphic xmlns:a="http://schemas.openxmlformats.org/drawingml/2006/main">
+              <a:graphicData uri="http://schemas.openxmlformats.org/drawingml/2006/picture">
+                <pic:pic xmlns:pic="http://schemas.openxmlformats.org/drawingml/2006/picture">
+                  <pic:nvPicPr>
+                    <pic:cNvPr id="0" name="Dijagram klasa.jpg"/>
+                    <pic:cNvPicPr/>
+                  </pic:nvPicPr>
+                  <pic:blipFill>
+                    <a:blip r:embed="rId20">
+                      <a:extLst>
+                        <a:ext uri="{28A0092B-C50C-407E-A947-70E740481C1C}">
+                          <a14:useLocalDpi xmlns:a14="http://schemas.microsoft.com/office/drawing/2010/main" val="0"/>
+                        </a:ext>
+                      </a:extLst>
+                    </a:blip>
+                    <a:stretch>
+                      <a:fillRect/>
+                    </a:stretch>
+                  </pic:blipFill>
+                  <pic:spPr>
+                    <a:xfrm>
+                      <a:off x="0" y="0"/>
+                      <a:ext cx="8105775" cy="5162550"/>
+                    </a:xfrm>
+                    <a:prstGeom prst="rect">
+                      <a:avLst/>
+                    </a:prstGeom>
+                  </pic:spPr>
+                </pic:pic>
+              </a:graphicData>
+            </a:graphic>
+          </wp:inline>
+        </w:drawing>
+      </w:r>
+    </w:p>
+    <w:p>
+      <w:pPr>
+        <w:pStyle w:val="Heading1"/>
+        <w:numPr>
+          <w:ilvl w:val="0"/>
+          <w:numId w:val="19"/>
+        </w:numPr>
+      </w:pPr>
+      <w:bookmarkStart w:id="44" w:name="_Toc389496643"/>
+      <w:r>
+        <w:lastRenderedPageBreak/>
+        <w:t>ERA mod</w:t>
+      </w:r>
+      <w:bookmarkEnd w:id="44"/>
+      <w:r>
+        <w:t>el</w:t>
+      </w:r>
+    </w:p>
+    <w:p/>
+    <w:p/>
+    <w:p>
+      <w:pPr>
+        <w:keepNext/>
+      </w:pPr>
+      <w:r>
+        <w:rPr>
+          <w:noProof/>
+          <w:lang w:eastAsia="hr-HR"/>
+        </w:rPr>
+        <w:drawing>
+          <wp:inline distT="0" distB="0" distL="0" distR="0" wp14:anchorId="074A714A" wp14:editId="4DE8CEBE">
+            <wp:extent cx="5943600" cy="2305685"/>
+            <wp:effectExtent l="0" t="0" r="0" b="0"/>
+            <wp:docPr id="11" name="Picture 11"/>
+            <wp:cNvGraphicFramePr>
+              <a:graphicFrameLocks xmlns:a="http://schemas.openxmlformats.org/drawingml/2006/main" noChangeAspect="1"/>
+            </wp:cNvGraphicFramePr>
+            <a:graphic xmlns:a="http://schemas.openxmlformats.org/drawingml/2006/main">
+              <a:graphicData uri="http://schemas.openxmlformats.org/drawingml/2006/picture">
+                <pic:pic xmlns:pic="http://schemas.openxmlformats.org/drawingml/2006/picture">
+                  <pic:nvPicPr>
+                    <pic:cNvPr id="0" name="ERA model.jpg"/>
+                    <pic:cNvPicPr/>
+                  </pic:nvPicPr>
+                  <pic:blipFill>
+                    <a:blip r:embed="rId21">
+                      <a:extLst>
+                        <a:ext uri="{28A0092B-C50C-407E-A947-70E740481C1C}">
+                          <a14:useLocalDpi xmlns:a14="http://schemas.microsoft.com/office/drawing/2010/main" val="0"/>
+                        </a:ext>
+                      </a:extLst>
+                    </a:blip>
+                    <a:stretch>
+                      <a:fillRect/>
+                    </a:stretch>
+                  </pic:blipFill>
+                  <pic:spPr>
+                    <a:xfrm>
+                      <a:off x="0" y="0"/>
+                      <a:ext cx="5943600" cy="2305685"/>
+                    </a:xfrm>
+                    <a:prstGeom prst="rect">
+                      <a:avLst/>
+                    </a:prstGeom>
+                  </pic:spPr>
+                </pic:pic>
+              </a:graphicData>
+            </a:graphic>
+          </wp:inline>
+        </w:drawing>
+      </w:r>
+    </w:p>
+    <w:p>
+      <w:pPr>
+        <w:pStyle w:val="Caption"/>
+        <w:jc w:val="center"/>
+      </w:pPr>
+      <w:r>
+        <w:t>Slika 8 ERA model</w:t>
+      </w:r>
+    </w:p>
+    <w:p/>
+    <w:p/>
+    <w:p>
+      <w:pPr>
+        <w:rPr>
+          <w:rFonts w:ascii="Helvetica" w:hAnsi="Helvetica" w:cs="Helvetica"/>
+          <w:sz w:val="19"/>
+          <w:szCs w:val="19"/>
+          <w:shd w:val="clear" w:color="auto" w:fill="FFFFFF"/>
+        </w:rPr>
+      </w:pPr>
+      <w:r>
+        <w:rPr>
+          <w:rFonts w:ascii="Helvetica" w:hAnsi="Helvetica" w:cs="Helvetica"/>
+          <w:sz w:val="19"/>
+          <w:szCs w:val="19"/>
+          <w:shd w:val="clear" w:color="auto" w:fill="FFFFFF"/>
+        </w:rPr>
+        <w:t>ERA (</w:t>
+      </w:r>
+      <w:proofErr w:type="spellStart"/>
+      <w:r>
+        <w:rPr>
+          <w:rFonts w:ascii="Helvetica" w:hAnsi="Helvetica" w:cs="Helvetica"/>
+          <w:sz w:val="19"/>
+          <w:szCs w:val="19"/>
+          <w:shd w:val="clear" w:color="auto" w:fill="FFFFFF"/>
+        </w:rPr>
+        <w:t>Entity</w:t>
+      </w:r>
+      <w:proofErr w:type="spellEnd"/>
+      <w:r>
+        <w:rPr>
+          <w:rFonts w:ascii="Helvetica" w:hAnsi="Helvetica" w:cs="Helvetica"/>
+          <w:sz w:val="19"/>
+          <w:szCs w:val="19"/>
+          <w:shd w:val="clear" w:color="auto" w:fill="FFFFFF"/>
+        </w:rPr>
+        <w:t xml:space="preserve">, </w:t>
+      </w:r>
+      <w:proofErr w:type="spellStart"/>
+      <w:r>
+        <w:rPr>
+          <w:rFonts w:ascii="Helvetica" w:hAnsi="Helvetica" w:cs="Helvetica"/>
+          <w:sz w:val="19"/>
+          <w:szCs w:val="19"/>
+          <w:shd w:val="clear" w:color="auto" w:fill="FFFFFF"/>
+        </w:rPr>
+        <w:t>Relationship</w:t>
+      </w:r>
+      <w:proofErr w:type="spellEnd"/>
+      <w:r>
+        <w:rPr>
+          <w:rFonts w:ascii="Helvetica" w:hAnsi="Helvetica" w:cs="Helvetica"/>
+          <w:sz w:val="19"/>
+          <w:szCs w:val="19"/>
+          <w:shd w:val="clear" w:color="auto" w:fill="FFFFFF"/>
+        </w:rPr>
+        <w:t xml:space="preserve">, </w:t>
+      </w:r>
+      <w:proofErr w:type="spellStart"/>
+      <w:r>
+        <w:rPr>
+          <w:rFonts w:ascii="Helvetica" w:hAnsi="Helvetica" w:cs="Helvetica"/>
+          <w:sz w:val="19"/>
+          <w:szCs w:val="19"/>
+          <w:shd w:val="clear" w:color="auto" w:fill="FFFFFF"/>
+        </w:rPr>
+        <w:t>Attributes</w:t>
+      </w:r>
+      <w:proofErr w:type="spellEnd"/>
+      <w:r>
+        <w:rPr>
+          <w:rFonts w:ascii="Helvetica" w:hAnsi="Helvetica" w:cs="Helvetica"/>
+          <w:sz w:val="19"/>
+          <w:szCs w:val="19"/>
+          <w:shd w:val="clear" w:color="auto" w:fill="FFFFFF"/>
+        </w:rPr>
+        <w:t>) model je grafička prezentacija znanja o entitetima, vezama i atributima. Model se sastoji od 5 tablica, a to su Rezervacija, Zaposlenik, Teren, Termin i Korisnik te vezama između njih. Tipovi veza koje smo koristili su jedan - jedan i jedan - više. Tablice su međusobno povezane primarnim i stranim ključevima. Primarni ključevi ne dozvoljavaju duplikate, te se stoga dodjeljuju automatski kako bi se korisniku aplikacije olakšao rad. Strani ključevi nam omogućuju da na jednostavniji način povezujemo tablice, primjerice, tablica rezervacija sadrži strani ključ prema tablici Tereni te na taj način možemo odabrati isključivo teren koji je zaista unesen u tablici i kako bi spriječili unos podataka koji ne prikazuju prema releva</w:t>
+      </w:r>
+      <w:r>
+        <w:rPr>
+          <w:rFonts w:ascii="Helvetica" w:hAnsi="Helvetica" w:cs="Helvetica"/>
+          <w:sz w:val="19"/>
+          <w:szCs w:val="19"/>
+          <w:shd w:val="clear" w:color="auto" w:fill="FFFFFF"/>
+        </w:rPr>
+        <w:t xml:space="preserve">ntnim podacima. </w:t>
+      </w:r>
+    </w:p>
+    <w:p>
+      <w:pPr>
+        <w:spacing w:after="200" w:line="276" w:lineRule="auto"/>
+        <w:rPr>
+          <w:rFonts w:ascii="Helvetica" w:hAnsi="Helvetica" w:cs="Helvetica"/>
+          <w:sz w:val="19"/>
+          <w:szCs w:val="19"/>
+          <w:shd w:val="clear" w:color="auto" w:fill="FFFFFF"/>
+        </w:rPr>
+      </w:pPr>
+      <w:r>
+        <w:rPr>
+          <w:rFonts w:ascii="Helvetica" w:hAnsi="Helvetica" w:cs="Helvetica"/>
+          <w:sz w:val="19"/>
+          <w:szCs w:val="19"/>
+          <w:shd w:val="clear" w:color="auto" w:fill="FFFFFF"/>
+        </w:rPr>
+        <w:br w:type="page"/>
+      </w:r>
+    </w:p>
+    <w:p>
+      <w:pPr>
+        <w:sectPr>
+          <w:pgSz w:w="12240" w:h="15840"/>
+          <w:pgMar w:top="1440" w:right="1440" w:bottom="1440" w:left="1440" w:header="720" w:footer="720" w:gutter="0"/>
+          <w:cols w:space="720"/>
+          <w:docGrid w:linePitch="360"/>
+        </w:sectPr>
+      </w:pPr>
+    </w:p>
+    <w:p/>
     <w:sectPr>
       <w:pgSz w:w="12240" w:h="15840"/>
       <w:pgMar w:top="1440" w:right="1440" w:bottom="1440" w:left="1440" w:header="720" w:footer="720" w:gutter="0"/>
@@ -9127,6 +10475,56 @@
 </w:document>
 </file>
 
+<file path=word/endnotes.xml><?xml version="1.0" encoding="utf-8"?>
+<w:endnotes xmlns:wpc="http://schemas.microsoft.com/office/word/2010/wordprocessingCanvas" xmlns:mc="http://schemas.openxmlformats.org/markup-compatibility/2006" xmlns:o="urn:schemas-microsoft-com:office:office" xmlns:r="http://schemas.openxmlformats.org/officeDocument/2006/relationships" xmlns:m="http://schemas.openxmlformats.org/officeDocument/2006/math" xmlns:v="urn:schemas-microsoft-com:vml" xmlns:wp14="http://schemas.microsoft.com/office/word/2010/wordprocessingDrawing" xmlns:wp="http://schemas.openxmlformats.org/drawingml/2006/wordprocessingDrawing" xmlns:w10="urn:schemas-microsoft-com:office:word" xmlns:w="http://schemas.openxmlformats.org/wordprocessingml/2006/main" xmlns:w14="http://schemas.microsoft.com/office/word/2010/wordml" xmlns:wpg="http://schemas.microsoft.com/office/word/2010/wordprocessingGroup" xmlns:wpi="http://schemas.microsoft.com/office/word/2010/wordprocessingInk" xmlns:wne="http://schemas.microsoft.com/office/word/2006/wordml" xmlns:wps="http://schemas.microsoft.com/office/word/2010/wordprocessingShape" mc:Ignorable="w14 wp14">
+  <w:endnote w:type="separator" w:id="-1">
+    <w:p>
+      <w:pPr>
+        <w:spacing w:line="240" w:lineRule="auto"/>
+      </w:pPr>
+      <w:r>
+        <w:separator/>
+      </w:r>
+    </w:p>
+  </w:endnote>
+  <w:endnote w:type="continuationSeparator" w:id="0">
+    <w:p>
+      <w:pPr>
+        <w:spacing w:line="240" w:lineRule="auto"/>
+      </w:pPr>
+      <w:r>
+        <w:continuationSeparator/>
+      </w:r>
+    </w:p>
+  </w:endnote>
+</w:endnotes>
+</file>
+
+<file path=word/footnotes.xml><?xml version="1.0" encoding="utf-8"?>
+<w:footnotes xmlns:wpc="http://schemas.microsoft.com/office/word/2010/wordprocessingCanvas" xmlns:mc="http://schemas.openxmlformats.org/markup-compatibility/2006" xmlns:o="urn:schemas-microsoft-com:office:office" xmlns:r="http://schemas.openxmlformats.org/officeDocument/2006/relationships" xmlns:m="http://schemas.openxmlformats.org/officeDocument/2006/math" xmlns:v="urn:schemas-microsoft-com:vml" xmlns:wp14="http://schemas.microsoft.com/office/word/2010/wordprocessingDrawing" xmlns:wp="http://schemas.openxmlformats.org/drawingml/2006/wordprocessingDrawing" xmlns:w10="urn:schemas-microsoft-com:office:word" xmlns:w="http://schemas.openxmlformats.org/wordprocessingml/2006/main" xmlns:w14="http://schemas.microsoft.com/office/word/2010/wordml" xmlns:wpg="http://schemas.microsoft.com/office/word/2010/wordprocessingGroup" xmlns:wpi="http://schemas.microsoft.com/office/word/2010/wordprocessingInk" xmlns:wne="http://schemas.microsoft.com/office/word/2006/wordml" xmlns:wps="http://schemas.microsoft.com/office/word/2010/wordprocessingShape" mc:Ignorable="w14 wp14">
+  <w:footnote w:type="separator" w:id="-1">
+    <w:p>
+      <w:pPr>
+        <w:spacing w:line="240" w:lineRule="auto"/>
+      </w:pPr>
+      <w:r>
+        <w:separator/>
+      </w:r>
+    </w:p>
+  </w:footnote>
+  <w:footnote w:type="continuationSeparator" w:id="0">
+    <w:p>
+      <w:pPr>
+        <w:spacing w:line="240" w:lineRule="auto"/>
+      </w:pPr>
+      <w:r>
+        <w:continuationSeparator/>
+      </w:r>
+    </w:p>
+  </w:footnote>
+</w:footnotes>
+</file>
+
 <file path=word/numbering.xml><?xml version="1.0" encoding="utf-8"?>
 <w:numbering xmlns:wpc="http://schemas.microsoft.com/office/word/2010/wordprocessingCanvas" xmlns:mc="http://schemas.openxmlformats.org/markup-compatibility/2006" xmlns:o="urn:schemas-microsoft-com:office:office" xmlns:r="http://schemas.openxmlformats.org/officeDocument/2006/relationships" xmlns:m="http://schemas.openxmlformats.org/officeDocument/2006/math" xmlns:v="urn:schemas-microsoft-com:vml" xmlns:wp14="http://schemas.microsoft.com/office/word/2010/wordprocessingDrawing" xmlns:wp="http://schemas.openxmlformats.org/drawingml/2006/wordprocessingDrawing" xmlns:w10="urn:schemas-microsoft-com:office:word" xmlns:w="http://schemas.openxmlformats.org/wordprocessingml/2006/main" xmlns:w14="http://schemas.microsoft.com/office/word/2010/wordml" xmlns:wpg="http://schemas.microsoft.com/office/word/2010/wordprocessingGroup" xmlns:wpi="http://schemas.microsoft.com/office/word/2010/wordprocessingInk" xmlns:wne="http://schemas.microsoft.com/office/word/2006/wordml" xmlns:wps="http://schemas.microsoft.com/office/word/2010/wordprocessingShape" mc:Ignorable="w14 wp14">
   <w:abstractNum w:abstractNumId="0">
@@ -9676,7 +11074,6 @@
     <w:lvl w:ilvl="0">
       <w:start w:val="1"/>
       <w:numFmt w:val="decimal"/>
-      <w:pStyle w:val="Heading1"/>
       <w:lvlText w:val="%1."/>
       <w:lvlJc w:val="left"/>
       <w:pPr>
@@ -12675,6 +14072,58 @@
       <w:lang w:val="hr-HR"/>
     </w:rPr>
   </w:style>
+  <w:style w:type="paragraph" w:styleId="Header">
+    <w:name w:val="header"/>
+    <w:basedOn w:val="Normal"/>
+    <w:link w:val="HeaderChar"/>
+    <w:uiPriority w:val="99"/>
+    <w:unhideWhenUsed/>
+    <w:rsid w:val="00A67613"/>
+    <w:pPr>
+      <w:tabs>
+        <w:tab w:val="center" w:pos="4536"/>
+        <w:tab w:val="right" w:pos="9072"/>
+      </w:tabs>
+      <w:spacing w:line="240" w:lineRule="auto"/>
+    </w:pPr>
+  </w:style>
+  <w:style w:type="character" w:customStyle="1" w:styleId="HeaderChar">
+    <w:name w:val="Header Char"/>
+    <w:basedOn w:val="DefaultParagraphFont"/>
+    <w:link w:val="Header"/>
+    <w:uiPriority w:val="99"/>
+    <w:rsid w:val="00A67613"/>
+    <w:rPr>
+      <w:sz w:val="24"/>
+      <w:lang w:val="hr-HR"/>
+    </w:rPr>
+  </w:style>
+  <w:style w:type="paragraph" w:styleId="Footer">
+    <w:name w:val="footer"/>
+    <w:basedOn w:val="Normal"/>
+    <w:link w:val="FooterChar"/>
+    <w:uiPriority w:val="99"/>
+    <w:unhideWhenUsed/>
+    <w:rsid w:val="00A67613"/>
+    <w:pPr>
+      <w:tabs>
+        <w:tab w:val="center" w:pos="4536"/>
+        <w:tab w:val="right" w:pos="9072"/>
+      </w:tabs>
+      <w:spacing w:line="240" w:lineRule="auto"/>
+    </w:pPr>
+  </w:style>
+  <w:style w:type="character" w:customStyle="1" w:styleId="FooterChar">
+    <w:name w:val="Footer Char"/>
+    <w:basedOn w:val="DefaultParagraphFont"/>
+    <w:link w:val="Footer"/>
+    <w:uiPriority w:val="99"/>
+    <w:rsid w:val="00A67613"/>
+    <w:rPr>
+      <w:sz w:val="24"/>
+      <w:lang w:val="hr-HR"/>
+    </w:rPr>
+  </w:style>
 </w:styles>
 </file>
 
@@ -13164,7 +14613,7 @@
 </file>
 
 <file path=customXml/itemProps1.xml><?xml version="1.0" encoding="utf-8"?>
-<ds:datastoreItem xmlns:ds="http://schemas.openxmlformats.org/officeDocument/2006/customXml" ds:itemID="{047B30F4-BDF2-499A-B339-65A793D1BF79}">
+<ds:datastoreItem xmlns:ds="http://schemas.openxmlformats.org/officeDocument/2006/customXml" ds:itemID="{428E9365-FD9D-4587-BE06-85BC848FD747}">
   <ds:schemaRefs>
     <ds:schemaRef ds:uri="http://schemas.openxmlformats.org/officeDocument/2006/bibliography"/>
   </ds:schemaRefs>

</xml_diff>